<commit_message>
all tests with meaningful names and minor changes
</commit_message>
<xml_diff>
--- a/Documents/Listen Up.docx
+++ b/Documents/Listen Up.docx
@@ -253,6 +253,622 @@
         </w:rPr>
         <w:t>4263308</w:t>
       </w:r>
+      <w:r>
+        <w:rPr>
+          <w:sz w:val="32"/>
+          <w:szCs w:val="32"/>
+          <w:lang w:val="en-US"/>
+        </w:rPr>
+        <w:br w:type="page"/>
+      </w:r>
+    </w:p>
+    <w:p>
+      <w:pPr>
+        <w:rPr>
+          <w:sz w:val="32"/>
+          <w:szCs w:val="32"/>
+          <w:lang w:val="en-US"/>
+        </w:rPr>
+      </w:pPr>
+      <w:r>
+        <w:rPr>
+          <w:sz w:val="32"/>
+          <w:szCs w:val="32"/>
+          <w:lang w:val="en-US"/>
+        </w:rPr>
+        <w:lastRenderedPageBreak/>
+        <w:t>Content</w:t>
+      </w:r>
+    </w:p>
+    <w:p>
+      <w:pPr>
+        <w:spacing w:before="200" w:after="0" w:line="240" w:lineRule="auto"/>
+        <w:rPr>
+          <w:rFonts w:eastAsia="Times New Roman" w:cstheme="minorHAnsi"/>
+          <w:color w:val="000000"/>
+          <w:lang w:eastAsia="en-CA"/>
+        </w:rPr>
+      </w:pPr>
+      <w:r>
+        <w:rPr>
+          <w:rFonts w:eastAsia="Times New Roman" w:cstheme="minorHAnsi"/>
+          <w:color w:val="000000"/>
+          <w:lang w:eastAsia="en-CA"/>
+        </w:rPr>
+        <w:t>1. Versioning Table</w:t>
+      </w:r>
+    </w:p>
+    <w:p>
+      <w:pPr>
+        <w:spacing w:before="200" w:after="0" w:line="240" w:lineRule="auto"/>
+        <w:rPr>
+          <w:rFonts w:eastAsia="Times New Roman" w:cstheme="minorHAnsi"/>
+          <w:color w:val="000000"/>
+          <w:lang w:eastAsia="en-CA"/>
+        </w:rPr>
+      </w:pPr>
+      <w:r>
+        <w:rPr>
+          <w:rFonts w:eastAsia="Times New Roman" w:cstheme="minorHAnsi"/>
+          <w:color w:val="000000"/>
+          <w:lang w:eastAsia="en-CA"/>
+        </w:rPr>
+        <w:t>2. Overview</w:t>
+      </w:r>
+    </w:p>
+    <w:p>
+      <w:pPr>
+        <w:spacing w:before="200" w:after="0" w:line="240" w:lineRule="auto"/>
+        <w:rPr>
+          <w:rFonts w:eastAsia="Times New Roman" w:cstheme="minorHAnsi"/>
+          <w:color w:val="000000"/>
+          <w:lang w:eastAsia="en-CA"/>
+        </w:rPr>
+      </w:pPr>
+      <w:r>
+        <w:rPr>
+          <w:rFonts w:eastAsia="Times New Roman" w:cstheme="minorHAnsi"/>
+          <w:color w:val="000000"/>
+          <w:lang w:eastAsia="en-CA"/>
+        </w:rPr>
+        <w:t>3.</w:t>
+      </w:r>
+      <w:r>
+        <w:rPr>
+          <w:rFonts w:eastAsia="Times New Roman" w:cstheme="minorHAnsi"/>
+          <w:color w:val="000000"/>
+          <w:lang w:eastAsia="en-CA"/>
+        </w:rPr>
+        <w:t xml:space="preserve"> </w:t>
+      </w:r>
+      <w:r>
+        <w:rPr>
+          <w:rFonts w:eastAsia="Times New Roman" w:cstheme="minorHAnsi"/>
+          <w:color w:val="000000"/>
+          <w:lang w:eastAsia="en-CA"/>
+        </w:rPr>
+        <w:t>User Stories</w:t>
+      </w:r>
+      <w:r>
+        <w:rPr>
+          <w:rFonts w:eastAsia="Times New Roman" w:cstheme="minorHAnsi"/>
+          <w:color w:val="000000"/>
+          <w:lang w:eastAsia="en-CA"/>
+        </w:rPr>
+        <w:tab/>
+      </w:r>
+    </w:p>
+    <w:p>
+      <w:pPr>
+        <w:pStyle w:val="ListParagraph"/>
+        <w:numPr>
+          <w:ilvl w:val="0"/>
+          <w:numId w:val="11"/>
+        </w:numPr>
+        <w:spacing w:before="60" w:after="0" w:line="240" w:lineRule="auto"/>
+        <w:rPr>
+          <w:rFonts w:eastAsia="Times New Roman" w:cstheme="minorHAnsi"/>
+          <w:sz w:val="24"/>
+          <w:szCs w:val="24"/>
+          <w:lang w:eastAsia="en-CA"/>
+        </w:rPr>
+      </w:pPr>
+      <w:r>
+        <w:rPr>
+          <w:rFonts w:eastAsia="Times New Roman" w:cstheme="minorHAnsi"/>
+          <w:color w:val="000000"/>
+          <w:lang w:eastAsia="en-CA"/>
+        </w:rPr>
+        <w:t>Add song</w:t>
+      </w:r>
+      <w:r>
+        <w:rPr>
+          <w:rFonts w:eastAsia="Times New Roman" w:cstheme="minorHAnsi"/>
+          <w:color w:val="000000"/>
+          <w:lang w:eastAsia="en-CA"/>
+        </w:rPr>
+        <w:tab/>
+      </w:r>
+    </w:p>
+    <w:p>
+      <w:pPr>
+        <w:pStyle w:val="ListParagraph"/>
+        <w:numPr>
+          <w:ilvl w:val="0"/>
+          <w:numId w:val="11"/>
+        </w:numPr>
+        <w:spacing w:before="60" w:after="0" w:line="240" w:lineRule="auto"/>
+        <w:rPr>
+          <w:rFonts w:eastAsia="Times New Roman" w:cstheme="minorHAnsi"/>
+          <w:sz w:val="24"/>
+          <w:szCs w:val="24"/>
+          <w:lang w:eastAsia="en-CA"/>
+        </w:rPr>
+      </w:pPr>
+      <w:r>
+        <w:rPr>
+          <w:rFonts w:eastAsia="Times New Roman" w:cstheme="minorHAnsi"/>
+          <w:color w:val="000000"/>
+          <w:lang w:eastAsia="en-CA"/>
+        </w:rPr>
+        <w:t>Remove song</w:t>
+      </w:r>
+      <w:r>
+        <w:rPr>
+          <w:rFonts w:eastAsia="Times New Roman" w:cstheme="minorHAnsi"/>
+          <w:color w:val="000000"/>
+          <w:lang w:eastAsia="en-CA"/>
+        </w:rPr>
+        <w:tab/>
+      </w:r>
+    </w:p>
+    <w:p>
+      <w:pPr>
+        <w:pStyle w:val="ListParagraph"/>
+        <w:numPr>
+          <w:ilvl w:val="0"/>
+          <w:numId w:val="11"/>
+        </w:numPr>
+        <w:spacing w:before="60" w:after="0" w:line="240" w:lineRule="auto"/>
+        <w:rPr>
+          <w:rFonts w:eastAsia="Times New Roman" w:cstheme="minorHAnsi"/>
+          <w:sz w:val="24"/>
+          <w:szCs w:val="24"/>
+          <w:lang w:eastAsia="en-CA"/>
+        </w:rPr>
+      </w:pPr>
+      <w:r>
+        <w:rPr>
+          <w:rFonts w:eastAsia="Times New Roman" w:cstheme="minorHAnsi"/>
+          <w:color w:val="000000"/>
+          <w:lang w:eastAsia="en-CA"/>
+        </w:rPr>
+        <w:t>Like song</w:t>
+      </w:r>
+    </w:p>
+    <w:p>
+      <w:pPr>
+        <w:pStyle w:val="ListParagraph"/>
+        <w:numPr>
+          <w:ilvl w:val="0"/>
+          <w:numId w:val="11"/>
+        </w:numPr>
+        <w:spacing w:before="60" w:after="0" w:line="240" w:lineRule="auto"/>
+        <w:rPr>
+          <w:rFonts w:eastAsia="Times New Roman" w:cstheme="minorHAnsi"/>
+          <w:sz w:val="24"/>
+          <w:szCs w:val="24"/>
+          <w:lang w:eastAsia="en-CA"/>
+        </w:rPr>
+      </w:pPr>
+      <w:r>
+        <w:rPr>
+          <w:rFonts w:eastAsia="Times New Roman" w:cstheme="minorHAnsi"/>
+          <w:color w:val="000000"/>
+          <w:lang w:eastAsia="en-CA"/>
+        </w:rPr>
+        <w:t>Unlike song</w:t>
+      </w:r>
+    </w:p>
+    <w:p>
+      <w:pPr>
+        <w:pStyle w:val="ListParagraph"/>
+        <w:numPr>
+          <w:ilvl w:val="0"/>
+          <w:numId w:val="11"/>
+        </w:numPr>
+        <w:rPr>
+          <w:rFonts w:eastAsia="Times New Roman" w:cstheme="minorHAnsi"/>
+          <w:color w:val="000000"/>
+          <w:lang w:eastAsia="en-CA"/>
+        </w:rPr>
+      </w:pPr>
+      <w:r>
+        <w:rPr>
+          <w:rFonts w:eastAsia="Times New Roman" w:cstheme="minorHAnsi"/>
+          <w:color w:val="000000"/>
+          <w:lang w:eastAsia="en-CA"/>
+        </w:rPr>
+        <w:t>Make playlist</w:t>
+      </w:r>
+    </w:p>
+    <w:p>
+      <w:pPr>
+        <w:pStyle w:val="ListParagraph"/>
+        <w:numPr>
+          <w:ilvl w:val="0"/>
+          <w:numId w:val="11"/>
+        </w:numPr>
+        <w:rPr>
+          <w:rFonts w:eastAsia="Times New Roman" w:cstheme="minorHAnsi"/>
+          <w:color w:val="000000"/>
+          <w:lang w:eastAsia="en-CA"/>
+        </w:rPr>
+      </w:pPr>
+      <w:r>
+        <w:rPr>
+          <w:rFonts w:eastAsia="Times New Roman" w:cstheme="minorHAnsi"/>
+          <w:color w:val="000000"/>
+          <w:lang w:eastAsia="en-CA"/>
+        </w:rPr>
+        <w:t>Remove playlist</w:t>
+      </w:r>
+    </w:p>
+    <w:p>
+      <w:pPr>
+        <w:pStyle w:val="ListParagraph"/>
+        <w:numPr>
+          <w:ilvl w:val="0"/>
+          <w:numId w:val="11"/>
+        </w:numPr>
+        <w:rPr>
+          <w:rFonts w:eastAsia="Times New Roman" w:cstheme="minorHAnsi"/>
+          <w:color w:val="000000"/>
+          <w:lang w:eastAsia="en-CA"/>
+        </w:rPr>
+      </w:pPr>
+      <w:r>
+        <w:rPr>
+          <w:rFonts w:eastAsia="Times New Roman" w:cstheme="minorHAnsi"/>
+          <w:color w:val="000000"/>
+          <w:lang w:eastAsia="en-CA"/>
+        </w:rPr>
+        <w:t>Add song to playlist</w:t>
+      </w:r>
+    </w:p>
+    <w:p>
+      <w:pPr>
+        <w:pStyle w:val="ListParagraph"/>
+        <w:numPr>
+          <w:ilvl w:val="0"/>
+          <w:numId w:val="11"/>
+        </w:numPr>
+        <w:rPr>
+          <w:rFonts w:eastAsia="Times New Roman" w:cstheme="minorHAnsi"/>
+          <w:color w:val="000000"/>
+          <w:lang w:eastAsia="en-CA"/>
+        </w:rPr>
+      </w:pPr>
+      <w:r>
+        <w:rPr>
+          <w:rFonts w:eastAsia="Times New Roman" w:cstheme="minorHAnsi"/>
+          <w:color w:val="000000"/>
+          <w:lang w:eastAsia="en-CA"/>
+        </w:rPr>
+        <w:t>Remove song from playlist</w:t>
+      </w:r>
+    </w:p>
+    <w:p>
+      <w:pPr>
+        <w:pStyle w:val="ListParagraph"/>
+        <w:numPr>
+          <w:ilvl w:val="0"/>
+          <w:numId w:val="11"/>
+        </w:numPr>
+        <w:rPr>
+          <w:rFonts w:eastAsia="Times New Roman" w:cstheme="minorHAnsi"/>
+          <w:color w:val="000000"/>
+          <w:lang w:eastAsia="en-CA"/>
+        </w:rPr>
+      </w:pPr>
+      <w:r>
+        <w:rPr>
+          <w:rFonts w:eastAsia="Times New Roman" w:cstheme="minorHAnsi"/>
+          <w:color w:val="000000"/>
+          <w:lang w:eastAsia="en-CA"/>
+        </w:rPr>
+        <w:t>Follow other’s playlist</w:t>
+      </w:r>
+    </w:p>
+    <w:p>
+      <w:pPr>
+        <w:pStyle w:val="ListParagraph"/>
+        <w:numPr>
+          <w:ilvl w:val="0"/>
+          <w:numId w:val="11"/>
+        </w:numPr>
+        <w:rPr>
+          <w:rFonts w:eastAsia="Times New Roman" w:cstheme="minorHAnsi"/>
+          <w:color w:val="000000"/>
+          <w:lang w:eastAsia="en-CA"/>
+        </w:rPr>
+      </w:pPr>
+      <w:r>
+        <w:rPr>
+          <w:rFonts w:eastAsia="Times New Roman" w:cstheme="minorHAnsi"/>
+          <w:color w:val="000000"/>
+          <w:lang w:eastAsia="en-CA"/>
+        </w:rPr>
+        <w:t>2</w:t>
+      </w:r>
+      <w:r>
+        <w:rPr>
+          <w:rFonts w:eastAsia="Times New Roman" w:cstheme="minorHAnsi"/>
+          <w:color w:val="000000"/>
+          <w:lang w:eastAsia="en-CA"/>
+        </w:rPr>
+        <w:t>.0 Unfollow other’s playlist</w:t>
+      </w:r>
+    </w:p>
+    <w:p>
+      <w:pPr>
+        <w:pStyle w:val="ListParagraph"/>
+        <w:numPr>
+          <w:ilvl w:val="0"/>
+          <w:numId w:val="11"/>
+        </w:numPr>
+        <w:rPr>
+          <w:rFonts w:eastAsia="Times New Roman" w:cstheme="minorHAnsi"/>
+          <w:color w:val="000000"/>
+          <w:lang w:eastAsia="en-CA"/>
+        </w:rPr>
+      </w:pPr>
+      <w:r>
+        <w:rPr>
+          <w:rFonts w:eastAsia="Times New Roman" w:cstheme="minorHAnsi"/>
+          <w:color w:val="000000"/>
+          <w:lang w:eastAsia="en-CA"/>
+        </w:rPr>
+        <w:t>2.1 Search song</w:t>
+      </w:r>
+    </w:p>
+    <w:p>
+      <w:pPr>
+        <w:pStyle w:val="ListParagraph"/>
+        <w:numPr>
+          <w:ilvl w:val="0"/>
+          <w:numId w:val="11"/>
+        </w:numPr>
+        <w:rPr>
+          <w:rFonts w:eastAsia="Times New Roman" w:cstheme="minorHAnsi"/>
+          <w:color w:val="000000"/>
+          <w:lang w:eastAsia="en-CA"/>
+        </w:rPr>
+      </w:pPr>
+      <w:r>
+        <w:rPr>
+          <w:rFonts w:eastAsia="Times New Roman" w:cstheme="minorHAnsi"/>
+          <w:color w:val="000000"/>
+          <w:lang w:eastAsia="en-CA"/>
+        </w:rPr>
+        <w:t>Play song</w:t>
+      </w:r>
+    </w:p>
+    <w:p>
+      <w:pPr>
+        <w:pStyle w:val="ListParagraph"/>
+        <w:numPr>
+          <w:ilvl w:val="0"/>
+          <w:numId w:val="11"/>
+        </w:numPr>
+        <w:rPr>
+          <w:rFonts w:eastAsia="Times New Roman" w:cstheme="minorHAnsi"/>
+          <w:color w:val="000000"/>
+          <w:lang w:eastAsia="en-CA"/>
+        </w:rPr>
+      </w:pPr>
+      <w:r>
+        <w:rPr>
+          <w:rFonts w:eastAsia="Times New Roman" w:cstheme="minorHAnsi"/>
+          <w:color w:val="000000"/>
+          <w:lang w:eastAsia="en-CA"/>
+        </w:rPr>
+        <w:t>Pause song</w:t>
+      </w:r>
+    </w:p>
+    <w:p>
+      <w:pPr>
+        <w:pStyle w:val="ListParagraph"/>
+        <w:numPr>
+          <w:ilvl w:val="0"/>
+          <w:numId w:val="11"/>
+        </w:numPr>
+        <w:rPr>
+          <w:rFonts w:eastAsia="Times New Roman" w:cstheme="minorHAnsi"/>
+          <w:color w:val="000000"/>
+          <w:lang w:eastAsia="en-CA"/>
+        </w:rPr>
+      </w:pPr>
+      <w:r>
+        <w:rPr>
+          <w:rFonts w:eastAsia="Times New Roman" w:cstheme="minorHAnsi"/>
+          <w:color w:val="000000"/>
+          <w:lang w:eastAsia="en-CA"/>
+        </w:rPr>
+        <w:t>Next song</w:t>
+      </w:r>
+    </w:p>
+    <w:p>
+      <w:pPr>
+        <w:pStyle w:val="ListParagraph"/>
+        <w:numPr>
+          <w:ilvl w:val="0"/>
+          <w:numId w:val="11"/>
+        </w:numPr>
+        <w:rPr>
+          <w:rFonts w:eastAsia="Times New Roman" w:cstheme="minorHAnsi"/>
+          <w:color w:val="000000"/>
+          <w:lang w:eastAsia="en-CA"/>
+        </w:rPr>
+      </w:pPr>
+      <w:r>
+        <w:rPr>
+          <w:rFonts w:eastAsia="Times New Roman" w:cstheme="minorHAnsi"/>
+          <w:color w:val="000000"/>
+          <w:lang w:eastAsia="en-CA"/>
+        </w:rPr>
+        <w:t>Create account</w:t>
+      </w:r>
+    </w:p>
+    <w:p>
+      <w:pPr>
+        <w:pStyle w:val="ListParagraph"/>
+        <w:numPr>
+          <w:ilvl w:val="0"/>
+          <w:numId w:val="11"/>
+        </w:numPr>
+        <w:rPr>
+          <w:rFonts w:eastAsia="Times New Roman" w:cstheme="minorHAnsi"/>
+          <w:color w:val="000000"/>
+          <w:lang w:eastAsia="en-CA"/>
+        </w:rPr>
+      </w:pPr>
+      <w:r>
+        <w:rPr>
+          <w:rFonts w:eastAsia="Times New Roman" w:cstheme="minorHAnsi"/>
+          <w:color w:val="000000"/>
+          <w:lang w:eastAsia="en-CA"/>
+        </w:rPr>
+        <w:t>Login</w:t>
+      </w:r>
+    </w:p>
+    <w:p>
+      <w:pPr>
+        <w:ind w:firstLine="360"/>
+        <w:rPr>
+          <w:rFonts w:eastAsia="Times New Roman" w:cstheme="minorHAnsi"/>
+          <w:color w:val="000000"/>
+          <w:lang w:eastAsia="en-CA"/>
+        </w:rPr>
+      </w:pPr>
+      <w:r>
+        <w:rPr>
+          <w:rFonts w:eastAsia="Times New Roman" w:cstheme="minorHAnsi"/>
+          <w:color w:val="000000"/>
+          <w:lang w:eastAsia="en-CA"/>
+        </w:rPr>
+        <w:tab/>
+      </w:r>
+    </w:p>
+    <w:p>
+      <w:pPr>
+        <w:pStyle w:val="ListParagraph"/>
+        <w:ind w:left="1440"/>
+        <w:rPr>
+          <w:sz w:val="24"/>
+          <w:szCs w:val="24"/>
+          <w:lang w:val="en-US"/>
+        </w:rPr>
+      </w:pPr>
+    </w:p>
+    <w:p>
+      <w:pPr>
+        <w:rPr>
+          <w:sz w:val="32"/>
+          <w:szCs w:val="32"/>
+          <w:lang w:val="en-US"/>
+        </w:rPr>
+      </w:pPr>
+    </w:p>
+    <w:p>
+      <w:pPr>
+        <w:rPr>
+          <w:sz w:val="32"/>
+          <w:szCs w:val="32"/>
+          <w:lang w:val="en-US"/>
+        </w:rPr>
+      </w:pPr>
+    </w:p>
+    <w:p>
+      <w:pPr>
+        <w:rPr>
+          <w:sz w:val="32"/>
+          <w:szCs w:val="32"/>
+          <w:lang w:val="en-US"/>
+        </w:rPr>
+      </w:pPr>
+    </w:p>
+    <w:p>
+      <w:pPr>
+        <w:rPr>
+          <w:sz w:val="32"/>
+          <w:szCs w:val="32"/>
+          <w:lang w:val="en-US"/>
+        </w:rPr>
+      </w:pPr>
+    </w:p>
+    <w:p>
+      <w:pPr>
+        <w:rPr>
+          <w:sz w:val="32"/>
+          <w:szCs w:val="32"/>
+          <w:lang w:val="en-US"/>
+        </w:rPr>
+      </w:pPr>
+    </w:p>
+    <w:p>
+      <w:pPr>
+        <w:rPr>
+          <w:sz w:val="32"/>
+          <w:szCs w:val="32"/>
+          <w:lang w:val="en-US"/>
+        </w:rPr>
+      </w:pPr>
+    </w:p>
+    <w:p>
+      <w:pPr>
+        <w:rPr>
+          <w:sz w:val="32"/>
+          <w:szCs w:val="32"/>
+          <w:lang w:val="en-US"/>
+        </w:rPr>
+      </w:pPr>
+    </w:p>
+    <w:p>
+      <w:pPr>
+        <w:rPr>
+          <w:sz w:val="32"/>
+          <w:szCs w:val="32"/>
+          <w:lang w:val="en-US"/>
+        </w:rPr>
+      </w:pPr>
+    </w:p>
+    <w:p>
+      <w:pPr>
+        <w:rPr>
+          <w:sz w:val="32"/>
+          <w:szCs w:val="32"/>
+          <w:lang w:val="en-US"/>
+        </w:rPr>
+      </w:pPr>
+    </w:p>
+    <w:p>
+      <w:pPr>
+        <w:rPr>
+          <w:sz w:val="32"/>
+          <w:szCs w:val="32"/>
+          <w:lang w:val="en-US"/>
+        </w:rPr>
+      </w:pPr>
+    </w:p>
+    <w:p>
+      <w:pPr>
+        <w:rPr>
+          <w:sz w:val="32"/>
+          <w:szCs w:val="32"/>
+          <w:lang w:val="en-US"/>
+        </w:rPr>
+      </w:pPr>
     </w:p>
     <w:p>
       <w:pPr>
@@ -463,6 +1079,14 @@
                 <w:lang w:val="en-US"/>
               </w:rPr>
             </w:pPr>
+            <w:r>
+              <w:rPr>
+                <w:sz w:val="24"/>
+                <w:szCs w:val="24"/>
+                <w:lang w:val="en-US"/>
+              </w:rPr>
+              <w:t>25/03/2022</w:t>
+            </w:r>
           </w:p>
         </w:tc>
         <w:tc>
@@ -499,6 +1123,30 @@
                 <w:lang w:val="en-US"/>
               </w:rPr>
             </w:pPr>
+            <w:r>
+              <w:rPr>
+                <w:sz w:val="24"/>
+                <w:szCs w:val="24"/>
+                <w:lang w:val="en-US"/>
+              </w:rPr>
+              <w:t xml:space="preserve">Customer can sign up and admin can see list of </w:t>
+            </w:r>
+            <w:r>
+              <w:rPr>
+                <w:sz w:val="24"/>
+                <w:szCs w:val="24"/>
+                <w:lang w:val="en-US"/>
+              </w:rPr>
+              <w:t>users</w:t>
+            </w:r>
+            <w:r>
+              <w:rPr>
+                <w:sz w:val="24"/>
+                <w:szCs w:val="24"/>
+                <w:lang w:val="en-US"/>
+              </w:rPr>
+              <w:t>.</w:t>
+            </w:r>
           </w:p>
         </w:tc>
         <w:tc>
@@ -513,6 +1161,14 @@
                 <w:lang w:val="en-US"/>
               </w:rPr>
             </w:pPr>
+            <w:r>
+              <w:rPr>
+                <w:sz w:val="24"/>
+                <w:szCs w:val="24"/>
+                <w:lang w:val="en-US"/>
+              </w:rPr>
+              <w:t>Done</w:t>
+            </w:r>
           </w:p>
         </w:tc>
       </w:tr>
@@ -980,15 +1636,32 @@
           <w:lang w:val="en-US"/>
         </w:rPr>
       </w:pPr>
-    </w:p>
-    <w:p>
-      <w:pPr>
+      <w:r>
         <w:rPr>
           <w:sz w:val="28"/>
           <w:szCs w:val="28"/>
           <w:lang w:val="en-US"/>
         </w:rPr>
-      </w:pPr>
+        <w:br w:type="page"/>
+      </w:r>
+    </w:p>
+    <w:p>
+      <w:pPr>
+        <w:rPr>
+          <w:sz w:val="24"/>
+          <w:szCs w:val="24"/>
+          <w:lang w:val="en-US"/>
+        </w:rPr>
+      </w:pPr>
+      <w:r>
+        <w:rPr>
+          <w:sz w:val="32"/>
+          <w:szCs w:val="32"/>
+          <w:lang w:val="en-US"/>
+        </w:rPr>
+        <w:lastRenderedPageBreak/>
+        <w:t>Overview</w:t>
+      </w:r>
     </w:p>
     <w:p>
       <w:pPr>
@@ -998,380 +1671,37 @@
           <w:lang w:val="en-US"/>
         </w:rPr>
       </w:pPr>
-    </w:p>
-    <w:p>
-      <w:pPr>
+      <w:r>
         <w:rPr>
           <w:sz w:val="28"/>
           <w:szCs w:val="28"/>
           <w:lang w:val="en-US"/>
         </w:rPr>
-      </w:pPr>
-    </w:p>
-    <w:p>
-      <w:pPr>
+        <w:t>This website is for people who loves music and love to share their taste in music. In this website you can make your own playlist and share it with other people, or you can just make playlist just to organize song lists. This website also allows you to play song.</w:t>
+      </w:r>
+      <w:r>
         <w:rPr>
           <w:sz w:val="28"/>
           <w:szCs w:val="28"/>
           <w:lang w:val="en-US"/>
         </w:rPr>
-      </w:pPr>
-    </w:p>
-    <w:p>
-      <w:pPr>
-        <w:rPr>
-          <w:sz w:val="28"/>
-          <w:szCs w:val="28"/>
-          <w:lang w:val="en-US"/>
-        </w:rPr>
-      </w:pPr>
-    </w:p>
-    <w:p>
-      <w:pPr>
-        <w:rPr>
-          <w:sz w:val="28"/>
-          <w:szCs w:val="28"/>
-          <w:lang w:val="en-US"/>
-        </w:rPr>
-      </w:pPr>
-    </w:p>
-    <w:p>
-      <w:pPr>
-        <w:rPr>
-          <w:sz w:val="28"/>
-          <w:szCs w:val="28"/>
-          <w:lang w:val="en-US"/>
-        </w:rPr>
-      </w:pPr>
-    </w:p>
-    <w:p>
-      <w:pPr>
-        <w:rPr>
-          <w:sz w:val="28"/>
-          <w:szCs w:val="28"/>
-          <w:lang w:val="en-US"/>
-        </w:rPr>
-      </w:pPr>
-    </w:p>
-    <w:p>
-      <w:pPr>
-        <w:rPr>
-          <w:sz w:val="28"/>
-          <w:szCs w:val="28"/>
-          <w:lang w:val="en-US"/>
-        </w:rPr>
-      </w:pPr>
-    </w:p>
-    <w:p>
-      <w:pPr>
-        <w:rPr>
-          <w:sz w:val="28"/>
-          <w:szCs w:val="28"/>
-          <w:lang w:val="en-US"/>
-        </w:rPr>
-      </w:pPr>
-    </w:p>
-    <w:p>
-      <w:pPr>
-        <w:rPr>
-          <w:sz w:val="28"/>
-          <w:szCs w:val="28"/>
-          <w:lang w:val="en-US"/>
-        </w:rPr>
-      </w:pPr>
-    </w:p>
-    <w:p>
-      <w:pPr>
-        <w:rPr>
-          <w:sz w:val="28"/>
-          <w:szCs w:val="28"/>
-          <w:lang w:val="en-US"/>
-        </w:rPr>
-      </w:pPr>
-    </w:p>
-    <w:p>
-      <w:pPr>
-        <w:rPr>
-          <w:sz w:val="28"/>
-          <w:szCs w:val="28"/>
-          <w:lang w:val="en-US"/>
-        </w:rPr>
-      </w:pPr>
-    </w:p>
-    <w:p>
-      <w:pPr>
-        <w:rPr>
-          <w:sz w:val="28"/>
-          <w:szCs w:val="28"/>
-          <w:lang w:val="en-US"/>
-        </w:rPr>
-      </w:pPr>
-    </w:p>
-    <w:p>
-      <w:pPr>
-        <w:rPr>
-          <w:sz w:val="28"/>
-          <w:szCs w:val="28"/>
-          <w:lang w:val="en-US"/>
-        </w:rPr>
-      </w:pPr>
-    </w:p>
-    <w:p>
-      <w:pPr>
-        <w:rPr>
-          <w:sz w:val="28"/>
-          <w:szCs w:val="28"/>
-          <w:lang w:val="en-US"/>
-        </w:rPr>
-      </w:pPr>
-    </w:p>
-    <w:p>
-      <w:pPr>
-        <w:rPr>
-          <w:sz w:val="28"/>
-          <w:szCs w:val="28"/>
-          <w:lang w:val="en-US"/>
-        </w:rPr>
-      </w:pPr>
-    </w:p>
-    <w:p>
-      <w:pPr>
-        <w:rPr>
-          <w:sz w:val="24"/>
-          <w:szCs w:val="24"/>
-          <w:lang w:val="en-US"/>
-        </w:rPr>
-      </w:pPr>
-      <w:r>
+        <w:br w:type="page"/>
+      </w:r>
+    </w:p>
+    <w:p>
+      <w:pPr>
         <w:rPr>
           <w:sz w:val="32"/>
           <w:szCs w:val="32"/>
           <w:lang w:val="en-US"/>
         </w:rPr>
-        <w:lastRenderedPageBreak/>
-        <w:t>Overview</w:t>
-      </w:r>
-    </w:p>
-    <w:p>
-      <w:pPr>
-        <w:rPr>
-          <w:sz w:val="28"/>
-          <w:szCs w:val="28"/>
-          <w:lang w:val="en-US"/>
-        </w:rPr>
-      </w:pPr>
-      <w:r>
-        <w:rPr>
-          <w:sz w:val="28"/>
-          <w:szCs w:val="28"/>
-          <w:lang w:val="en-US"/>
-        </w:rPr>
-        <w:t>This website is for people who loves music and love to share their taste in music. In this website you can make your own playlist and share it with other people, or you can just make playlist just to organize song lists. This website also allows you to play song.</w:t>
-      </w:r>
-    </w:p>
-    <w:p>
-      <w:pPr>
-        <w:rPr>
-          <w:sz w:val="28"/>
-          <w:szCs w:val="28"/>
-          <w:lang w:val="en-US"/>
-        </w:rPr>
-      </w:pPr>
-    </w:p>
-    <w:p>
-      <w:pPr>
-        <w:rPr>
-          <w:sz w:val="28"/>
-          <w:szCs w:val="28"/>
-          <w:lang w:val="en-US"/>
-        </w:rPr>
-      </w:pPr>
-    </w:p>
-    <w:p>
-      <w:pPr>
-        <w:rPr>
-          <w:sz w:val="28"/>
-          <w:szCs w:val="28"/>
-          <w:lang w:val="en-US"/>
-        </w:rPr>
-      </w:pPr>
-    </w:p>
-    <w:p>
-      <w:pPr>
-        <w:rPr>
-          <w:sz w:val="28"/>
-          <w:szCs w:val="28"/>
-          <w:lang w:val="en-US"/>
-        </w:rPr>
-      </w:pPr>
-    </w:p>
-    <w:p>
-      <w:pPr>
-        <w:rPr>
-          <w:sz w:val="28"/>
-          <w:szCs w:val="28"/>
-          <w:lang w:val="en-US"/>
-        </w:rPr>
-      </w:pPr>
-    </w:p>
-    <w:p>
-      <w:pPr>
-        <w:rPr>
-          <w:sz w:val="28"/>
-          <w:szCs w:val="28"/>
-          <w:lang w:val="en-US"/>
-        </w:rPr>
-      </w:pPr>
-    </w:p>
-    <w:p>
-      <w:pPr>
-        <w:rPr>
-          <w:sz w:val="28"/>
-          <w:szCs w:val="28"/>
-          <w:lang w:val="en-US"/>
-        </w:rPr>
-      </w:pPr>
-    </w:p>
-    <w:p>
-      <w:pPr>
-        <w:rPr>
-          <w:sz w:val="28"/>
-          <w:szCs w:val="28"/>
-          <w:lang w:val="en-US"/>
-        </w:rPr>
-      </w:pPr>
-    </w:p>
-    <w:p>
-      <w:pPr>
-        <w:rPr>
-          <w:sz w:val="28"/>
-          <w:szCs w:val="28"/>
-          <w:lang w:val="en-US"/>
-        </w:rPr>
-      </w:pPr>
-    </w:p>
-    <w:p>
-      <w:pPr>
-        <w:rPr>
-          <w:sz w:val="28"/>
-          <w:szCs w:val="28"/>
-          <w:lang w:val="en-US"/>
-        </w:rPr>
-      </w:pPr>
-    </w:p>
-    <w:p>
-      <w:pPr>
-        <w:rPr>
-          <w:sz w:val="28"/>
-          <w:szCs w:val="28"/>
-          <w:lang w:val="en-US"/>
-        </w:rPr>
-      </w:pPr>
-    </w:p>
-    <w:p>
-      <w:pPr>
-        <w:rPr>
-          <w:sz w:val="28"/>
-          <w:szCs w:val="28"/>
-          <w:lang w:val="en-US"/>
-        </w:rPr>
-      </w:pPr>
-    </w:p>
-    <w:p>
-      <w:pPr>
-        <w:rPr>
-          <w:sz w:val="28"/>
-          <w:szCs w:val="28"/>
-          <w:lang w:val="en-US"/>
-        </w:rPr>
-      </w:pPr>
-    </w:p>
-    <w:p>
-      <w:pPr>
-        <w:rPr>
-          <w:sz w:val="28"/>
-          <w:szCs w:val="28"/>
-          <w:lang w:val="en-US"/>
-        </w:rPr>
-      </w:pPr>
-    </w:p>
-    <w:p>
-      <w:pPr>
-        <w:rPr>
-          <w:sz w:val="28"/>
-          <w:szCs w:val="28"/>
-          <w:lang w:val="en-US"/>
-        </w:rPr>
-      </w:pPr>
-    </w:p>
-    <w:p>
-      <w:pPr>
+      </w:pPr>
+      <w:r>
         <w:rPr>
           <w:sz w:val="32"/>
           <w:szCs w:val="32"/>
           <w:lang w:val="en-US"/>
         </w:rPr>
-      </w:pPr>
-    </w:p>
-    <w:p>
-      <w:pPr>
-        <w:rPr>
-          <w:sz w:val="32"/>
-          <w:szCs w:val="32"/>
-          <w:lang w:val="en-US"/>
-        </w:rPr>
-      </w:pPr>
-    </w:p>
-    <w:p>
-      <w:pPr>
-        <w:rPr>
-          <w:sz w:val="32"/>
-          <w:szCs w:val="32"/>
-          <w:lang w:val="en-US"/>
-        </w:rPr>
-      </w:pPr>
-    </w:p>
-    <w:p>
-      <w:pPr>
-        <w:rPr>
-          <w:sz w:val="32"/>
-          <w:szCs w:val="32"/>
-          <w:lang w:val="en-US"/>
-        </w:rPr>
-      </w:pPr>
-    </w:p>
-    <w:p>
-      <w:pPr>
-        <w:rPr>
-          <w:sz w:val="32"/>
-          <w:szCs w:val="32"/>
-          <w:lang w:val="en-US"/>
-        </w:rPr>
-      </w:pPr>
-    </w:p>
-    <w:p>
-      <w:pPr>
-        <w:rPr>
-          <w:sz w:val="32"/>
-          <w:szCs w:val="32"/>
-          <w:lang w:val="en-US"/>
-        </w:rPr>
-      </w:pPr>
-    </w:p>
-    <w:p>
-      <w:pPr>
-        <w:rPr>
-          <w:sz w:val="32"/>
-          <w:szCs w:val="32"/>
-          <w:lang w:val="en-US"/>
-        </w:rPr>
-      </w:pPr>
-      <w:r>
-        <w:rPr>
-          <w:sz w:val="32"/>
-          <w:szCs w:val="32"/>
-          <w:lang w:val="en-US"/>
-        </w:rPr>
         <w:lastRenderedPageBreak/>
         <w:t>User Stories:</w:t>
       </w:r>
@@ -1379,18 +1709,32 @@
     <w:p>
       <w:pPr>
         <w:rPr>
-          <w:sz w:val="24"/>
-          <w:szCs w:val="24"/>
-          <w:lang w:val="en-US"/>
-        </w:rPr>
-      </w:pPr>
-      <w:r>
-        <w:rPr>
+          <w:b/>
+          <w:bCs/>
+          <w:sz w:val="24"/>
+          <w:szCs w:val="24"/>
+          <w:lang w:val="en-US"/>
+        </w:rPr>
+      </w:pPr>
+      <w:r>
+        <w:rPr>
+          <w:b/>
+          <w:bCs/>
           <w:sz w:val="24"/>
           <w:szCs w:val="24"/>
           <w:lang w:val="en-US"/>
         </w:rPr>
         <w:t>1.</w:t>
+      </w:r>
+      <w:r>
+        <w:rPr>
+          <w:b/>
+          <w:bCs/>
+          <w:sz w:val="24"/>
+          <w:szCs w:val="24"/>
+          <w:lang w:val="en-US"/>
+        </w:rPr>
+        <w:t xml:space="preserve"> Add song.</w:t>
       </w:r>
     </w:p>
     <w:p>
@@ -1694,18 +2038,52 @@
     <w:p>
       <w:pPr>
         <w:rPr>
-          <w:sz w:val="24"/>
-          <w:szCs w:val="24"/>
-          <w:lang w:val="en-US"/>
-        </w:rPr>
-      </w:pPr>
-      <w:r>
-        <w:rPr>
+          <w:b/>
+          <w:bCs/>
+          <w:sz w:val="24"/>
+          <w:szCs w:val="24"/>
+          <w:lang w:val="en-US"/>
+        </w:rPr>
+      </w:pPr>
+      <w:r>
+        <w:rPr>
+          <w:b/>
+          <w:bCs/>
           <w:sz w:val="24"/>
           <w:szCs w:val="24"/>
           <w:lang w:val="en-US"/>
         </w:rPr>
         <w:t>2.</w:t>
+      </w:r>
+      <w:r>
+        <w:rPr>
+          <w:b/>
+          <w:bCs/>
+          <w:sz w:val="24"/>
+          <w:szCs w:val="24"/>
+          <w:lang w:val="en-US"/>
+        </w:rPr>
+        <w:t xml:space="preserve"> Remov</w:t>
+      </w:r>
+      <w:r>
+        <w:rPr>
+          <w:b/>
+          <w:bCs/>
+          <w:sz w:val="24"/>
+          <w:szCs w:val="24"/>
+          <w:lang w:val="en-US"/>
+        </w:rPr>
+        <w:t>e</w:t>
+      </w:r>
+      <w:r>
+        <w:rPr>
+          <w:b/>
+          <w:bCs/>
+          <w:sz w:val="24"/>
+          <w:szCs w:val="24"/>
+          <w:lang w:val="en-US"/>
+        </w:rPr>
+        <w:t xml:space="preserve"> song.</w:t>
       </w:r>
     </w:p>
     <w:p>
@@ -1983,86 +2361,65 @@
         </w:rPr>
         <w:t xml:space="preserve"> exist in database.</w:t>
       </w:r>
-    </w:p>
-    <w:p>
-      <w:pPr>
-        <w:rPr>
-          <w:sz w:val="24"/>
-          <w:szCs w:val="24"/>
-          <w:lang w:val="en-US"/>
-        </w:rPr>
-      </w:pPr>
-    </w:p>
-    <w:p>
-      <w:pPr>
-        <w:rPr>
-          <w:sz w:val="24"/>
-          <w:szCs w:val="24"/>
-          <w:lang w:val="en-US"/>
-        </w:rPr>
-      </w:pPr>
-    </w:p>
-    <w:p>
-      <w:pPr>
-        <w:rPr>
-          <w:sz w:val="24"/>
-          <w:szCs w:val="24"/>
-          <w:lang w:val="en-US"/>
-        </w:rPr>
-      </w:pPr>
-    </w:p>
-    <w:p>
-      <w:pPr>
-        <w:rPr>
-          <w:sz w:val="24"/>
-          <w:szCs w:val="24"/>
-          <w:lang w:val="en-US"/>
-        </w:rPr>
-      </w:pPr>
-    </w:p>
-    <w:p>
-      <w:pPr>
-        <w:rPr>
-          <w:sz w:val="24"/>
-          <w:szCs w:val="24"/>
-          <w:lang w:val="en-US"/>
-        </w:rPr>
-      </w:pPr>
-    </w:p>
-    <w:p>
-      <w:pPr>
-        <w:rPr>
-          <w:sz w:val="24"/>
-          <w:szCs w:val="24"/>
-          <w:lang w:val="en-US"/>
-        </w:rPr>
-      </w:pPr>
-    </w:p>
-    <w:p>
-      <w:pPr>
-        <w:rPr>
-          <w:sz w:val="24"/>
-          <w:szCs w:val="24"/>
-          <w:lang w:val="en-US"/>
-        </w:rPr>
-      </w:pPr>
-    </w:p>
-    <w:p>
-      <w:pPr>
-        <w:rPr>
-          <w:sz w:val="24"/>
-          <w:szCs w:val="24"/>
-          <w:lang w:val="en-US"/>
-        </w:rPr>
-      </w:pPr>
-      <w:r>
-        <w:rPr>
+      <w:r>
+        <w:rPr>
+          <w:sz w:val="24"/>
+          <w:szCs w:val="24"/>
+          <w:lang w:val="en-US"/>
+        </w:rPr>
+        <w:br w:type="page"/>
+      </w:r>
+    </w:p>
+    <w:p>
+      <w:pPr>
+        <w:rPr>
+          <w:b/>
+          <w:bCs/>
+          <w:sz w:val="24"/>
+          <w:szCs w:val="24"/>
+          <w:lang w:val="en-US"/>
+        </w:rPr>
+      </w:pPr>
+      <w:r>
+        <w:rPr>
+          <w:b/>
+          <w:bCs/>
           <w:sz w:val="24"/>
           <w:szCs w:val="24"/>
           <w:lang w:val="en-US"/>
         </w:rPr>
         <w:lastRenderedPageBreak/>
         <w:t>3.</w:t>
+      </w:r>
+      <w:r>
+        <w:rPr>
+          <w:b/>
+          <w:bCs/>
+          <w:sz w:val="24"/>
+          <w:szCs w:val="24"/>
+          <w:lang w:val="en-US"/>
+        </w:rPr>
+        <w:t xml:space="preserve"> Lik</w:t>
+      </w:r>
+      <w:r>
+        <w:rPr>
+          <w:b/>
+          <w:bCs/>
+          <w:sz w:val="24"/>
+          <w:szCs w:val="24"/>
+          <w:lang w:val="en-US"/>
+        </w:rPr>
+        <w:t xml:space="preserve">e </w:t>
+      </w:r>
+      <w:r>
+        <w:rPr>
+          <w:b/>
+          <w:bCs/>
+          <w:sz w:val="24"/>
+          <w:szCs w:val="24"/>
+          <w:lang w:val="en-US"/>
+        </w:rPr>
+        <w:t>song.</w:t>
       </w:r>
     </w:p>
     <w:p>
@@ -2338,18 +2695,52 @@
     <w:p>
       <w:pPr>
         <w:rPr>
-          <w:sz w:val="24"/>
-          <w:szCs w:val="24"/>
-          <w:lang w:val="en-US"/>
-        </w:rPr>
-      </w:pPr>
-      <w:r>
-        <w:rPr>
+          <w:b/>
+          <w:bCs/>
+          <w:sz w:val="24"/>
+          <w:szCs w:val="24"/>
+          <w:lang w:val="en-US"/>
+        </w:rPr>
+      </w:pPr>
+      <w:r>
+        <w:rPr>
+          <w:b/>
+          <w:bCs/>
           <w:sz w:val="24"/>
           <w:szCs w:val="24"/>
           <w:lang w:val="en-US"/>
         </w:rPr>
         <w:t>4.</w:t>
+      </w:r>
+      <w:r>
+        <w:rPr>
+          <w:b/>
+          <w:bCs/>
+          <w:sz w:val="24"/>
+          <w:szCs w:val="24"/>
+          <w:lang w:val="en-US"/>
+        </w:rPr>
+        <w:t xml:space="preserve"> Unli</w:t>
+      </w:r>
+      <w:r>
+        <w:rPr>
+          <w:b/>
+          <w:bCs/>
+          <w:sz w:val="24"/>
+          <w:szCs w:val="24"/>
+          <w:lang w:val="en-US"/>
+        </w:rPr>
+        <w:t>ke</w:t>
+      </w:r>
+      <w:r>
+        <w:rPr>
+          <w:b/>
+          <w:bCs/>
+          <w:sz w:val="24"/>
+          <w:szCs w:val="24"/>
+          <w:lang w:val="en-US"/>
+        </w:rPr>
+        <w:t xml:space="preserve"> song</w:t>
       </w:r>
     </w:p>
     <w:p>
@@ -2595,104 +2986,45 @@
         </w:rPr>
         <w:t>I cannot unlike one song twice.</w:t>
       </w:r>
-    </w:p>
-    <w:p>
-      <w:pPr>
-        <w:rPr>
-          <w:sz w:val="24"/>
-          <w:szCs w:val="24"/>
-          <w:lang w:val="en-US"/>
-        </w:rPr>
-      </w:pPr>
-    </w:p>
-    <w:p>
-      <w:pPr>
-        <w:rPr>
-          <w:sz w:val="24"/>
-          <w:szCs w:val="24"/>
-          <w:lang w:val="en-US"/>
-        </w:rPr>
-      </w:pPr>
-    </w:p>
-    <w:p>
-      <w:pPr>
-        <w:rPr>
-          <w:sz w:val="24"/>
-          <w:szCs w:val="24"/>
-          <w:lang w:val="en-US"/>
-        </w:rPr>
-      </w:pPr>
-    </w:p>
-    <w:p>
-      <w:pPr>
-        <w:rPr>
-          <w:sz w:val="24"/>
-          <w:szCs w:val="24"/>
-          <w:lang w:val="en-US"/>
-        </w:rPr>
-      </w:pPr>
-    </w:p>
-    <w:p>
-      <w:pPr>
-        <w:rPr>
-          <w:sz w:val="24"/>
-          <w:szCs w:val="24"/>
-          <w:lang w:val="en-US"/>
-        </w:rPr>
-      </w:pPr>
-    </w:p>
-    <w:p>
-      <w:pPr>
-        <w:rPr>
-          <w:sz w:val="24"/>
-          <w:szCs w:val="24"/>
-          <w:lang w:val="en-US"/>
-        </w:rPr>
-      </w:pPr>
-    </w:p>
-    <w:p>
-      <w:pPr>
-        <w:rPr>
-          <w:sz w:val="24"/>
-          <w:szCs w:val="24"/>
-          <w:lang w:val="en-US"/>
-        </w:rPr>
-      </w:pPr>
-    </w:p>
-    <w:p>
-      <w:pPr>
-        <w:rPr>
-          <w:sz w:val="24"/>
-          <w:szCs w:val="24"/>
-          <w:lang w:val="en-US"/>
-        </w:rPr>
-      </w:pPr>
-    </w:p>
-    <w:p>
-      <w:pPr>
-        <w:rPr>
-          <w:sz w:val="24"/>
-          <w:szCs w:val="24"/>
-          <w:lang w:val="en-US"/>
-        </w:rPr>
-      </w:pPr>
-    </w:p>
-    <w:p>
-      <w:pPr>
-        <w:rPr>
-          <w:sz w:val="24"/>
-          <w:szCs w:val="24"/>
-          <w:lang w:val="en-US"/>
-        </w:rPr>
-      </w:pPr>
-      <w:r>
-        <w:rPr>
+      <w:r>
+        <w:rPr>
+          <w:sz w:val="24"/>
+          <w:szCs w:val="24"/>
+          <w:lang w:val="en-US"/>
+        </w:rPr>
+        <w:br w:type="page"/>
+      </w:r>
+    </w:p>
+    <w:p>
+      <w:pPr>
+        <w:rPr>
+          <w:b/>
+          <w:bCs/>
+          <w:sz w:val="24"/>
+          <w:szCs w:val="24"/>
+          <w:lang w:val="en-US"/>
+        </w:rPr>
+      </w:pPr>
+      <w:r>
+        <w:rPr>
+          <w:b/>
+          <w:bCs/>
           <w:sz w:val="24"/>
           <w:szCs w:val="24"/>
           <w:lang w:val="en-US"/>
         </w:rPr>
         <w:lastRenderedPageBreak/>
         <w:t>5.</w:t>
+      </w:r>
+      <w:r>
+        <w:rPr>
+          <w:b/>
+          <w:bCs/>
+          <w:sz w:val="24"/>
+          <w:szCs w:val="24"/>
+          <w:lang w:val="en-US"/>
+        </w:rPr>
+        <w:t xml:space="preserve"> Make playlist</w:t>
       </w:r>
     </w:p>
     <w:p>
@@ -2980,18 +3312,52 @@
     <w:p>
       <w:pPr>
         <w:rPr>
-          <w:sz w:val="24"/>
-          <w:szCs w:val="24"/>
-          <w:lang w:val="en-US"/>
-        </w:rPr>
-      </w:pPr>
-      <w:r>
-        <w:rPr>
+          <w:b/>
+          <w:bCs/>
+          <w:sz w:val="24"/>
+          <w:szCs w:val="24"/>
+          <w:lang w:val="en-US"/>
+        </w:rPr>
+      </w:pPr>
+      <w:r>
+        <w:rPr>
+          <w:b/>
+          <w:bCs/>
           <w:sz w:val="24"/>
           <w:szCs w:val="24"/>
           <w:lang w:val="en-US"/>
         </w:rPr>
         <w:t>6.</w:t>
+      </w:r>
+      <w:r>
+        <w:rPr>
+          <w:b/>
+          <w:bCs/>
+          <w:sz w:val="24"/>
+          <w:szCs w:val="24"/>
+          <w:lang w:val="en-US"/>
+        </w:rPr>
+        <w:t xml:space="preserve"> </w:t>
+      </w:r>
+      <w:r>
+        <w:rPr>
+          <w:b/>
+          <w:bCs/>
+          <w:sz w:val="24"/>
+          <w:szCs w:val="24"/>
+          <w:lang w:val="en-US"/>
+        </w:rPr>
+        <w:t>Remove</w:t>
+      </w:r>
+      <w:r>
+        <w:rPr>
+          <w:b/>
+          <w:bCs/>
+          <w:sz w:val="24"/>
+          <w:szCs w:val="24"/>
+          <w:lang w:val="en-US"/>
+        </w:rPr>
+        <w:t xml:space="preserve"> playlist.</w:t>
       </w:r>
     </w:p>
     <w:p>
@@ -3231,104 +3597,45 @@
         </w:rPr>
         <w:t>I have option to remove playlist.</w:t>
       </w:r>
-    </w:p>
-    <w:p>
-      <w:pPr>
-        <w:rPr>
-          <w:sz w:val="24"/>
-          <w:szCs w:val="24"/>
-          <w:lang w:val="en-US"/>
-        </w:rPr>
-      </w:pPr>
-    </w:p>
-    <w:p>
-      <w:pPr>
-        <w:rPr>
-          <w:sz w:val="24"/>
-          <w:szCs w:val="24"/>
-          <w:lang w:val="en-US"/>
-        </w:rPr>
-      </w:pPr>
-    </w:p>
-    <w:p>
-      <w:pPr>
-        <w:rPr>
-          <w:sz w:val="24"/>
-          <w:szCs w:val="24"/>
-          <w:lang w:val="en-US"/>
-        </w:rPr>
-      </w:pPr>
-    </w:p>
-    <w:p>
-      <w:pPr>
-        <w:rPr>
-          <w:sz w:val="24"/>
-          <w:szCs w:val="24"/>
-          <w:lang w:val="en-US"/>
-        </w:rPr>
-      </w:pPr>
-    </w:p>
-    <w:p>
-      <w:pPr>
-        <w:rPr>
-          <w:sz w:val="24"/>
-          <w:szCs w:val="24"/>
-          <w:lang w:val="en-US"/>
-        </w:rPr>
-      </w:pPr>
-    </w:p>
-    <w:p>
-      <w:pPr>
-        <w:rPr>
-          <w:sz w:val="24"/>
-          <w:szCs w:val="24"/>
-          <w:lang w:val="en-US"/>
-        </w:rPr>
-      </w:pPr>
-    </w:p>
-    <w:p>
-      <w:pPr>
-        <w:rPr>
-          <w:sz w:val="24"/>
-          <w:szCs w:val="24"/>
-          <w:lang w:val="en-US"/>
-        </w:rPr>
-      </w:pPr>
-    </w:p>
-    <w:p>
-      <w:pPr>
-        <w:rPr>
-          <w:sz w:val="24"/>
-          <w:szCs w:val="24"/>
-          <w:lang w:val="en-US"/>
-        </w:rPr>
-      </w:pPr>
-    </w:p>
-    <w:p>
-      <w:pPr>
-        <w:rPr>
-          <w:sz w:val="24"/>
-          <w:szCs w:val="24"/>
-          <w:lang w:val="en-US"/>
-        </w:rPr>
-      </w:pPr>
-    </w:p>
-    <w:p>
-      <w:pPr>
-        <w:rPr>
-          <w:sz w:val="24"/>
-          <w:szCs w:val="24"/>
-          <w:lang w:val="en-US"/>
-        </w:rPr>
-      </w:pPr>
-      <w:r>
-        <w:rPr>
+      <w:r>
+        <w:rPr>
+          <w:sz w:val="24"/>
+          <w:szCs w:val="24"/>
+          <w:lang w:val="en-US"/>
+        </w:rPr>
+        <w:br w:type="page"/>
+      </w:r>
+    </w:p>
+    <w:p>
+      <w:pPr>
+        <w:rPr>
+          <w:b/>
+          <w:bCs/>
+          <w:sz w:val="24"/>
+          <w:szCs w:val="24"/>
+          <w:lang w:val="en-US"/>
+        </w:rPr>
+      </w:pPr>
+      <w:r>
+        <w:rPr>
+          <w:b/>
+          <w:bCs/>
           <w:sz w:val="24"/>
           <w:szCs w:val="24"/>
           <w:lang w:val="en-US"/>
         </w:rPr>
         <w:lastRenderedPageBreak/>
         <w:t>7.</w:t>
+      </w:r>
+      <w:r>
+        <w:rPr>
+          <w:b/>
+          <w:bCs/>
+          <w:sz w:val="24"/>
+          <w:szCs w:val="24"/>
+          <w:lang w:val="en-US"/>
+        </w:rPr>
+        <w:t xml:space="preserve"> Add song to playlist</w:t>
       </w:r>
     </w:p>
     <w:p>
@@ -3612,18 +3919,32 @@
     <w:p>
       <w:pPr>
         <w:rPr>
-          <w:sz w:val="24"/>
-          <w:szCs w:val="24"/>
-          <w:lang w:val="en-US"/>
-        </w:rPr>
-      </w:pPr>
-      <w:r>
-        <w:rPr>
+          <w:b/>
+          <w:bCs/>
+          <w:sz w:val="24"/>
+          <w:szCs w:val="24"/>
+          <w:lang w:val="en-US"/>
+        </w:rPr>
+      </w:pPr>
+      <w:r>
+        <w:rPr>
+          <w:b/>
+          <w:bCs/>
           <w:sz w:val="24"/>
           <w:szCs w:val="24"/>
           <w:lang w:val="en-US"/>
         </w:rPr>
         <w:t>8.</w:t>
+      </w:r>
+      <w:r>
+        <w:rPr>
+          <w:b/>
+          <w:bCs/>
+          <w:sz w:val="24"/>
+          <w:szCs w:val="24"/>
+          <w:lang w:val="en-US"/>
+        </w:rPr>
+        <w:t xml:space="preserve"> Remove song from playlist</w:t>
       </w:r>
     </w:p>
     <w:p>
@@ -3859,18 +4180,52 @@
     <w:p>
       <w:pPr>
         <w:rPr>
-          <w:sz w:val="24"/>
-          <w:szCs w:val="24"/>
-          <w:lang w:val="en-US"/>
-        </w:rPr>
-      </w:pPr>
-      <w:r>
-        <w:rPr>
+          <w:b/>
+          <w:bCs/>
+          <w:sz w:val="24"/>
+          <w:szCs w:val="24"/>
+          <w:lang w:val="en-US"/>
+        </w:rPr>
+      </w:pPr>
+      <w:r>
+        <w:rPr>
+          <w:b/>
+          <w:bCs/>
           <w:sz w:val="24"/>
           <w:szCs w:val="24"/>
           <w:lang w:val="en-US"/>
         </w:rPr>
         <w:t>9.</w:t>
+      </w:r>
+      <w:r>
+        <w:rPr>
+          <w:b/>
+          <w:bCs/>
+          <w:sz w:val="24"/>
+          <w:szCs w:val="24"/>
+          <w:lang w:val="en-US"/>
+        </w:rPr>
+        <w:t xml:space="preserve"> Follow other</w:t>
+      </w:r>
+      <w:r>
+        <w:rPr>
+          <w:b/>
+          <w:bCs/>
+          <w:sz w:val="24"/>
+          <w:szCs w:val="24"/>
+          <w:lang w:val="en-US"/>
+        </w:rPr>
+        <w:t>’s</w:t>
+      </w:r>
+      <w:r>
+        <w:rPr>
+          <w:b/>
+          <w:bCs/>
+          <w:sz w:val="24"/>
+          <w:szCs w:val="24"/>
+          <w:lang w:val="en-US"/>
+        </w:rPr>
+        <w:t xml:space="preserve"> playlists.</w:t>
       </w:r>
     </w:p>
     <w:p>
@@ -4148,17 +4503,29 @@
         </w:rPr>
         <w:t>have option to follow.</w:t>
       </w:r>
-    </w:p>
-    <w:p>
-      <w:pPr>
-        <w:rPr>
-          <w:sz w:val="24"/>
-          <w:szCs w:val="24"/>
-          <w:lang w:val="en-US"/>
-        </w:rPr>
-      </w:pPr>
-      <w:r>
-        <w:rPr>
+      <w:r>
+        <w:rPr>
+          <w:sz w:val="24"/>
+          <w:szCs w:val="24"/>
+          <w:lang w:val="en-US"/>
+        </w:rPr>
+        <w:br w:type="page"/>
+      </w:r>
+    </w:p>
+    <w:p>
+      <w:pPr>
+        <w:rPr>
+          <w:b/>
+          <w:bCs/>
+          <w:sz w:val="24"/>
+          <w:szCs w:val="24"/>
+          <w:lang w:val="en-US"/>
+        </w:rPr>
+      </w:pPr>
+      <w:r>
+        <w:rPr>
+          <w:b/>
+          <w:bCs/>
           <w:sz w:val="24"/>
           <w:szCs w:val="24"/>
           <w:lang w:val="en-US"/>
@@ -4168,6 +4535,8 @@
       </w:r>
       <w:r>
         <w:rPr>
+          <w:b/>
+          <w:bCs/>
           <w:sz w:val="24"/>
           <w:szCs w:val="24"/>
           <w:lang w:val="en-US"/>
@@ -4176,11 +4545,43 @@
       </w:r>
       <w:r>
         <w:rPr>
+          <w:b/>
+          <w:bCs/>
           <w:sz w:val="24"/>
           <w:szCs w:val="24"/>
           <w:lang w:val="en-US"/>
         </w:rPr>
         <w:t>.</w:t>
+      </w:r>
+      <w:r>
+        <w:rPr>
+          <w:b/>
+          <w:bCs/>
+          <w:sz w:val="24"/>
+          <w:szCs w:val="24"/>
+          <w:lang w:val="en-US"/>
+        </w:rPr>
+        <w:t xml:space="preserve"> Unfollow</w:t>
+      </w:r>
+      <w:r>
+        <w:rPr>
+          <w:b/>
+          <w:bCs/>
+          <w:sz w:val="24"/>
+          <w:szCs w:val="24"/>
+          <w:lang w:val="en-US"/>
+        </w:rPr>
+        <w:t xml:space="preserve"> other’s</w:t>
+      </w:r>
+      <w:r>
+        <w:rPr>
+          <w:b/>
+          <w:bCs/>
+          <w:sz w:val="24"/>
+          <w:szCs w:val="24"/>
+          <w:lang w:val="en-US"/>
+        </w:rPr>
+        <w:t xml:space="preserve"> playlist.</w:t>
       </w:r>
     </w:p>
     <w:p>
@@ -4452,13 +4853,17 @@
     <w:p>
       <w:pPr>
         <w:rPr>
-          <w:sz w:val="24"/>
-          <w:szCs w:val="24"/>
-          <w:lang w:val="en-US"/>
-        </w:rPr>
-      </w:pPr>
-      <w:r>
-        <w:rPr>
+          <w:b/>
+          <w:bCs/>
+          <w:sz w:val="24"/>
+          <w:szCs w:val="24"/>
+          <w:lang w:val="en-US"/>
+        </w:rPr>
+      </w:pPr>
+      <w:r>
+        <w:rPr>
+          <w:b/>
+          <w:bCs/>
           <w:sz w:val="24"/>
           <w:szCs w:val="24"/>
           <w:lang w:val="en-US"/>
@@ -4467,6 +4872,8 @@
       </w:r>
       <w:r>
         <w:rPr>
+          <w:b/>
+          <w:bCs/>
           <w:sz w:val="24"/>
           <w:szCs w:val="24"/>
           <w:lang w:val="en-US"/>
@@ -4475,11 +4882,23 @@
       </w:r>
       <w:r>
         <w:rPr>
+          <w:b/>
+          <w:bCs/>
           <w:sz w:val="24"/>
           <w:szCs w:val="24"/>
           <w:lang w:val="en-US"/>
         </w:rPr>
         <w:t>.</w:t>
+      </w:r>
+      <w:r>
+        <w:rPr>
+          <w:b/>
+          <w:bCs/>
+          <w:sz w:val="24"/>
+          <w:szCs w:val="24"/>
+          <w:lang w:val="en-US"/>
+        </w:rPr>
+        <w:t xml:space="preserve"> Search song.</w:t>
       </w:r>
     </w:p>
     <w:p>
@@ -4663,104 +5082,45 @@
         </w:rPr>
         <w:t>.</w:t>
       </w:r>
-    </w:p>
-    <w:p>
-      <w:pPr>
-        <w:rPr>
-          <w:sz w:val="24"/>
-          <w:szCs w:val="24"/>
-          <w:lang w:val="en-US"/>
-        </w:rPr>
-      </w:pPr>
-    </w:p>
-    <w:p>
-      <w:pPr>
-        <w:rPr>
-          <w:sz w:val="24"/>
-          <w:szCs w:val="24"/>
-          <w:lang w:val="en-US"/>
-        </w:rPr>
-      </w:pPr>
-    </w:p>
-    <w:p>
-      <w:pPr>
-        <w:rPr>
-          <w:sz w:val="24"/>
-          <w:szCs w:val="24"/>
-          <w:lang w:val="en-US"/>
-        </w:rPr>
-      </w:pPr>
-    </w:p>
-    <w:p>
-      <w:pPr>
-        <w:rPr>
-          <w:sz w:val="24"/>
-          <w:szCs w:val="24"/>
-          <w:lang w:val="en-US"/>
-        </w:rPr>
-      </w:pPr>
-    </w:p>
-    <w:p>
-      <w:pPr>
-        <w:rPr>
-          <w:sz w:val="24"/>
-          <w:szCs w:val="24"/>
-          <w:lang w:val="en-US"/>
-        </w:rPr>
-      </w:pPr>
-    </w:p>
-    <w:p>
-      <w:pPr>
-        <w:rPr>
-          <w:sz w:val="24"/>
-          <w:szCs w:val="24"/>
-          <w:lang w:val="en-US"/>
-        </w:rPr>
-      </w:pPr>
-    </w:p>
-    <w:p>
-      <w:pPr>
-        <w:rPr>
-          <w:sz w:val="24"/>
-          <w:szCs w:val="24"/>
-          <w:lang w:val="en-US"/>
-        </w:rPr>
-      </w:pPr>
-    </w:p>
-    <w:p>
-      <w:pPr>
-        <w:rPr>
-          <w:sz w:val="24"/>
-          <w:szCs w:val="24"/>
-          <w:lang w:val="en-US"/>
-        </w:rPr>
-      </w:pPr>
-    </w:p>
-    <w:p>
-      <w:pPr>
-        <w:rPr>
-          <w:sz w:val="24"/>
-          <w:szCs w:val="24"/>
-          <w:lang w:val="en-US"/>
-        </w:rPr>
-      </w:pPr>
-    </w:p>
-    <w:p>
-      <w:pPr>
-        <w:rPr>
-          <w:sz w:val="24"/>
-          <w:szCs w:val="24"/>
-          <w:lang w:val="en-US"/>
-        </w:rPr>
-      </w:pPr>
-      <w:r>
-        <w:rPr>
+      <w:r>
+        <w:rPr>
+          <w:sz w:val="24"/>
+          <w:szCs w:val="24"/>
+          <w:lang w:val="en-US"/>
+        </w:rPr>
+        <w:br w:type="page"/>
+      </w:r>
+    </w:p>
+    <w:p>
+      <w:pPr>
+        <w:rPr>
+          <w:b/>
+          <w:bCs/>
+          <w:sz w:val="24"/>
+          <w:szCs w:val="24"/>
+          <w:lang w:val="en-US"/>
+        </w:rPr>
+      </w:pPr>
+      <w:r>
+        <w:rPr>
+          <w:b/>
+          <w:bCs/>
           <w:sz w:val="24"/>
           <w:szCs w:val="24"/>
           <w:lang w:val="en-US"/>
         </w:rPr>
         <w:lastRenderedPageBreak/>
         <w:t>12.</w:t>
+      </w:r>
+      <w:r>
+        <w:rPr>
+          <w:b/>
+          <w:bCs/>
+          <w:sz w:val="24"/>
+          <w:szCs w:val="24"/>
+          <w:lang w:val="en-US"/>
+        </w:rPr>
+        <w:t xml:space="preserve"> Play song</w:t>
       </w:r>
     </w:p>
     <w:p>
@@ -4948,18 +5308,32 @@
     <w:p>
       <w:pPr>
         <w:rPr>
-          <w:sz w:val="24"/>
-          <w:szCs w:val="24"/>
-          <w:lang w:val="en-US"/>
-        </w:rPr>
-      </w:pPr>
-      <w:r>
-        <w:rPr>
+          <w:b/>
+          <w:bCs/>
+          <w:sz w:val="24"/>
+          <w:szCs w:val="24"/>
+          <w:lang w:val="en-US"/>
+        </w:rPr>
+      </w:pPr>
+      <w:r>
+        <w:rPr>
+          <w:b/>
+          <w:bCs/>
           <w:sz w:val="24"/>
           <w:szCs w:val="24"/>
           <w:lang w:val="en-US"/>
         </w:rPr>
         <w:t>13.</w:t>
+      </w:r>
+      <w:r>
+        <w:rPr>
+          <w:b/>
+          <w:bCs/>
+          <w:sz w:val="24"/>
+          <w:szCs w:val="24"/>
+          <w:lang w:val="en-US"/>
+        </w:rPr>
+        <w:t xml:space="preserve"> Pause song.</w:t>
       </w:r>
     </w:p>
     <w:p>
@@ -5131,18 +5505,32 @@
     <w:p>
       <w:pPr>
         <w:rPr>
-          <w:sz w:val="24"/>
-          <w:szCs w:val="24"/>
-          <w:lang w:val="en-US"/>
-        </w:rPr>
-      </w:pPr>
-      <w:r>
-        <w:rPr>
+          <w:b/>
+          <w:bCs/>
+          <w:sz w:val="24"/>
+          <w:szCs w:val="24"/>
+          <w:lang w:val="en-US"/>
+        </w:rPr>
+      </w:pPr>
+      <w:r>
+        <w:rPr>
+          <w:b/>
+          <w:bCs/>
           <w:sz w:val="24"/>
           <w:szCs w:val="24"/>
           <w:lang w:val="en-US"/>
         </w:rPr>
         <w:t>14.</w:t>
+      </w:r>
+      <w:r>
+        <w:rPr>
+          <w:b/>
+          <w:bCs/>
+          <w:sz w:val="24"/>
+          <w:szCs w:val="24"/>
+          <w:lang w:val="en-US"/>
+        </w:rPr>
+        <w:t xml:space="preserve"> Next song.</w:t>
       </w:r>
     </w:p>
     <w:p>
@@ -5310,97 +5698,79 @@
         </w:rPr>
         <w:t>I can see option to go to next song.</w:t>
       </w:r>
-    </w:p>
-    <w:p>
-      <w:pPr>
-        <w:rPr>
-          <w:sz w:val="24"/>
-          <w:szCs w:val="24"/>
-          <w:lang w:val="en-US"/>
-        </w:rPr>
-      </w:pPr>
-      <w:r>
-        <w:rPr>
+      <w:r>
+        <w:rPr>
+          <w:sz w:val="24"/>
+          <w:szCs w:val="24"/>
+          <w:lang w:val="en-US"/>
+        </w:rPr>
+        <w:br w:type="page"/>
+      </w:r>
+    </w:p>
+    <w:p>
+      <w:pPr>
+        <w:rPr>
+          <w:b/>
+          <w:bCs/>
+          <w:sz w:val="24"/>
+          <w:szCs w:val="24"/>
+          <w:lang w:val="en-US"/>
+        </w:rPr>
+      </w:pPr>
+      <w:r>
+        <w:rPr>
+          <w:b/>
+          <w:bCs/>
           <w:sz w:val="24"/>
           <w:szCs w:val="24"/>
           <w:lang w:val="en-US"/>
         </w:rPr>
         <w:lastRenderedPageBreak/>
-        <w:t>1</w:t>
-      </w:r>
-      <w:r>
-        <w:rPr>
-          <w:sz w:val="24"/>
-          <w:szCs w:val="24"/>
-          <w:lang w:val="en-US"/>
-        </w:rPr>
-        <w:t>5</w:t>
-      </w:r>
-      <w:r>
-        <w:rPr>
-          <w:sz w:val="24"/>
-          <w:szCs w:val="24"/>
-          <w:lang w:val="en-US"/>
-        </w:rPr>
-        <w:t>.</w:t>
-      </w:r>
-    </w:p>
-    <w:p>
-      <w:pPr>
-        <w:rPr>
-          <w:sz w:val="24"/>
-          <w:szCs w:val="24"/>
-          <w:lang w:val="en-US"/>
-        </w:rPr>
-      </w:pPr>
-      <w:r>
-        <w:rPr>
-          <w:sz w:val="24"/>
-          <w:szCs w:val="24"/>
-          <w:lang w:val="en-US"/>
-        </w:rPr>
-        <w:t xml:space="preserve">Estimated time: </w:t>
-      </w:r>
-      <w:r>
-        <w:rPr>
-          <w:sz w:val="24"/>
-          <w:szCs w:val="24"/>
-          <w:lang w:val="en-US"/>
-        </w:rPr>
-        <w:t>2</w:t>
-      </w:r>
-      <w:r>
-        <w:rPr>
-          <w:sz w:val="24"/>
-          <w:szCs w:val="24"/>
-          <w:lang w:val="en-US"/>
-        </w:rPr>
-        <w:t xml:space="preserve"> days</w:t>
-      </w:r>
-    </w:p>
-    <w:p>
-      <w:pPr>
-        <w:rPr>
-          <w:sz w:val="24"/>
-          <w:szCs w:val="24"/>
-          <w:lang w:val="en-US"/>
-        </w:rPr>
-      </w:pPr>
-      <w:r>
-        <w:rPr>
-          <w:sz w:val="24"/>
-          <w:szCs w:val="24"/>
-          <w:lang w:val="en-US"/>
-        </w:rPr>
-        <w:t xml:space="preserve">Priority: </w:t>
-      </w:r>
-      <w:r>
-        <w:rPr>
-          <w:sz w:val="24"/>
-          <w:szCs w:val="24"/>
-          <w:lang w:val="en-US"/>
-        </w:rPr>
-        <w:t>100</w:t>
+        <w:t>15.</w:t>
+      </w:r>
+      <w:r>
+        <w:rPr>
+          <w:b/>
+          <w:bCs/>
+          <w:sz w:val="24"/>
+          <w:szCs w:val="24"/>
+          <w:lang w:val="en-US"/>
+        </w:rPr>
+        <w:t xml:space="preserve"> Create account</w:t>
+      </w:r>
+    </w:p>
+    <w:p>
+      <w:pPr>
+        <w:rPr>
+          <w:sz w:val="24"/>
+          <w:szCs w:val="24"/>
+          <w:lang w:val="en-US"/>
+        </w:rPr>
+      </w:pPr>
+      <w:r>
+        <w:rPr>
+          <w:sz w:val="24"/>
+          <w:szCs w:val="24"/>
+          <w:lang w:val="en-US"/>
+        </w:rPr>
+        <w:t>Estimated time: 2 days</w:t>
+      </w:r>
+    </w:p>
+    <w:p>
+      <w:pPr>
+        <w:rPr>
+          <w:sz w:val="24"/>
+          <w:szCs w:val="24"/>
+          <w:lang w:val="en-US"/>
+        </w:rPr>
+      </w:pPr>
+      <w:r>
+        <w:rPr>
+          <w:sz w:val="24"/>
+          <w:szCs w:val="24"/>
+          <w:lang w:val="en-US"/>
+        </w:rPr>
+        <w:t>Priority: 100</w:t>
       </w:r>
     </w:p>
     <w:p>
@@ -5453,15 +5823,7 @@
           <w:szCs w:val="24"/>
           <w:lang w:val="en-US"/>
         </w:rPr>
-        <w:t xml:space="preserve">I </w:t>
-      </w:r>
-      <w:r>
-        <w:rPr>
-          <w:sz w:val="24"/>
-          <w:szCs w:val="24"/>
-          <w:lang w:val="en-US"/>
-        </w:rPr>
-        <w:t>make account</w:t>
+        <w:t>I make account</w:t>
       </w:r>
     </w:p>
     <w:p>
@@ -5479,15 +5841,7 @@
           <w:szCs w:val="24"/>
           <w:lang w:val="en-US"/>
         </w:rPr>
-        <w:t xml:space="preserve">So that I can </w:t>
-      </w:r>
-      <w:r>
-        <w:rPr>
-          <w:sz w:val="24"/>
-          <w:szCs w:val="24"/>
-          <w:lang w:val="en-US"/>
-        </w:rPr>
-        <w:t xml:space="preserve">get access to normal user </w:t>
+        <w:t xml:space="preserve">So that I can get access to normal user </w:t>
       </w:r>
       <w:r>
         <w:rPr>
@@ -5624,19 +5978,33 @@
     <w:p>
       <w:pPr>
         <w:rPr>
-          <w:sz w:val="24"/>
-          <w:szCs w:val="24"/>
-          <w:lang w:val="en-US"/>
-        </w:rPr>
-      </w:pPr>
-      <w:r>
-        <w:rPr>
+          <w:b/>
+          <w:bCs/>
+          <w:sz w:val="24"/>
+          <w:szCs w:val="24"/>
+          <w:lang w:val="en-US"/>
+        </w:rPr>
+      </w:pPr>
+      <w:r>
+        <w:rPr>
+          <w:b/>
+          <w:bCs/>
           <w:sz w:val="24"/>
           <w:szCs w:val="24"/>
           <w:lang w:val="en-US"/>
         </w:rPr>
         <w:t>15.</w:t>
       </w:r>
+      <w:r>
+        <w:rPr>
+          <w:b/>
+          <w:bCs/>
+          <w:sz w:val="24"/>
+          <w:szCs w:val="24"/>
+          <w:lang w:val="en-US"/>
+        </w:rPr>
+        <w:t xml:space="preserve"> Login</w:t>
+      </w:r>
     </w:p>
     <w:p>
       <w:pPr>
@@ -5722,23 +6090,7 @@
           <w:szCs w:val="24"/>
           <w:lang w:val="en-US"/>
         </w:rPr>
-        <w:t xml:space="preserve">I </w:t>
-      </w:r>
-      <w:r>
-        <w:rPr>
-          <w:sz w:val="24"/>
-          <w:szCs w:val="24"/>
-          <w:lang w:val="en-US"/>
-        </w:rPr>
-        <w:t>login to my</w:t>
-      </w:r>
-      <w:r>
-        <w:rPr>
-          <w:sz w:val="24"/>
-          <w:szCs w:val="24"/>
-          <w:lang w:val="en-US"/>
-        </w:rPr>
-        <w:t xml:space="preserve"> account</w:t>
+        <w:t>I login to my account</w:t>
       </w:r>
     </w:p>
     <w:p>
@@ -5795,23 +6147,7 @@
           <w:szCs w:val="24"/>
           <w:lang w:val="en-US"/>
         </w:rPr>
-        <w:t xml:space="preserve">I can see option to put my email, </w:t>
-      </w:r>
-      <w:r>
-        <w:rPr>
-          <w:sz w:val="24"/>
-          <w:szCs w:val="24"/>
-          <w:lang w:val="en-US"/>
-        </w:rPr>
-        <w:t>and</w:t>
-      </w:r>
-      <w:r>
-        <w:rPr>
-          <w:sz w:val="24"/>
-          <w:szCs w:val="24"/>
-          <w:lang w:val="en-US"/>
-        </w:rPr>
-        <w:t xml:space="preserve"> password.</w:t>
+        <w:t>I can see option to put my email, and password.</w:t>
       </w:r>
     </w:p>
     <w:p>
@@ -5908,6 +6244,341 @@
 <file path=word/numbering.xml><?xml version="1.0" encoding="utf-8"?>
 <w:numbering xmlns:wpc="http://schemas.microsoft.com/office/word/2010/wordprocessingCanvas" xmlns:cx="http://schemas.microsoft.com/office/drawing/2014/chartex" xmlns:cx1="http://schemas.microsoft.com/office/drawing/2015/9/8/chartex" xmlns:cx2="http://schemas.microsoft.com/office/drawing/2015/10/21/chartex" xmlns:cx3="http://schemas.microsoft.com/office/drawing/2016/5/9/chartex" xmlns:cx4="http://schemas.microsoft.com/office/drawing/2016/5/10/chartex" xmlns:cx5="http://schemas.microsoft.com/office/drawing/2016/5/11/chartex" xmlns:cx6="http://schemas.microsoft.com/office/drawing/2016/5/12/chartex" xmlns:cx7="http://schemas.microsoft.com/office/drawing/2016/5/13/chartex" xmlns:cx8="http://schemas.microsoft.com/office/drawing/2016/5/14/chartex" xmlns:mc="http://schemas.openxmlformats.org/markup-compatibility/2006" xmlns:aink="http://schemas.microsoft.com/office/drawing/2016/ink" xmlns:am3d="http://schemas.microsoft.com/office/drawing/2017/model3d" xmlns:o="urn:schemas-microsoft-com:office:office" xmlns:r="http://schemas.openxmlformats.org/officeDocument/2006/relationships" xmlns:m="http://schemas.openxmlformats.org/officeDocument/2006/math" xmlns:v="urn:schemas-microsoft-com:vml" xmlns:wp14="http://schemas.microsoft.com/office/word/2010/wordprocessingDrawing" xmlns:wp="http://schemas.openxmlformats.org/drawingml/2006/wordprocessingDrawing" xmlns:w10="urn:schemas-microsoft-com:office:word" xmlns:w="http://schemas.openxmlformats.org/wordprocessingml/2006/main" xmlns:w14="http://schemas.microsoft.com/office/word/2010/wordml" xmlns:w15="http://schemas.microsoft.com/office/word/2012/wordml" xmlns:w16cex="http://schemas.microsoft.com/office/word/2018/wordml/cex" xmlns:w16cid="http://schemas.microsoft.com/office/word/2016/wordml/cid" xmlns:w16="http://schemas.microsoft.com/office/word/2018/wordml" xmlns:w16sdtdh="http://schemas.microsoft.com/office/word/2020/wordml/sdtdatahash" xmlns:w16se="http://schemas.microsoft.com/office/word/2015/wordml/symex" xmlns:wpg="http://schemas.microsoft.com/office/word/2010/wordprocessingGroup" xmlns:wpi="http://schemas.microsoft.com/office/word/2010/wordprocessingInk" xmlns:wne="http://schemas.microsoft.com/office/word/2006/wordml" xmlns:wps="http://schemas.microsoft.com/office/word/2010/wordprocessingShape" mc:Ignorable="w14 w15 w16se w16cid w16 w16cex w16sdtdh wp14">
   <w:abstractNum w:abstractNumId="0" w15:restartNumberingAfterBreak="0">
+    <w:nsid w:val="0E0171EB"/>
+    <w:multiLevelType w:val="hybridMultilevel"/>
+    <w:tmpl w:val="2746F280"/>
+    <w:lvl w:ilvl="0" w:tplc="1009000F">
+      <w:start w:val="1"/>
+      <w:numFmt w:val="decimal"/>
+      <w:lvlText w:val="%1."/>
+      <w:lvlJc w:val="left"/>
+      <w:pPr>
+        <w:ind w:left="1080" w:hanging="360"/>
+      </w:pPr>
+    </w:lvl>
+    <w:lvl w:ilvl="1" w:tplc="10090019" w:tentative="1">
+      <w:start w:val="1"/>
+      <w:numFmt w:val="lowerLetter"/>
+      <w:lvlText w:val="%2."/>
+      <w:lvlJc w:val="left"/>
+      <w:pPr>
+        <w:ind w:left="1800" w:hanging="360"/>
+      </w:pPr>
+    </w:lvl>
+    <w:lvl w:ilvl="2" w:tplc="1009001B" w:tentative="1">
+      <w:start w:val="1"/>
+      <w:numFmt w:val="lowerRoman"/>
+      <w:lvlText w:val="%3."/>
+      <w:lvlJc w:val="right"/>
+      <w:pPr>
+        <w:ind w:left="2520" w:hanging="180"/>
+      </w:pPr>
+    </w:lvl>
+    <w:lvl w:ilvl="3" w:tplc="1009000F" w:tentative="1">
+      <w:start w:val="1"/>
+      <w:numFmt w:val="decimal"/>
+      <w:lvlText w:val="%4."/>
+      <w:lvlJc w:val="left"/>
+      <w:pPr>
+        <w:ind w:left="3240" w:hanging="360"/>
+      </w:pPr>
+    </w:lvl>
+    <w:lvl w:ilvl="4" w:tplc="10090019" w:tentative="1">
+      <w:start w:val="1"/>
+      <w:numFmt w:val="lowerLetter"/>
+      <w:lvlText w:val="%5."/>
+      <w:lvlJc w:val="left"/>
+      <w:pPr>
+        <w:ind w:left="3960" w:hanging="360"/>
+      </w:pPr>
+    </w:lvl>
+    <w:lvl w:ilvl="5" w:tplc="1009001B" w:tentative="1">
+      <w:start w:val="1"/>
+      <w:numFmt w:val="lowerRoman"/>
+      <w:lvlText w:val="%6."/>
+      <w:lvlJc w:val="right"/>
+      <w:pPr>
+        <w:ind w:left="4680" w:hanging="180"/>
+      </w:pPr>
+    </w:lvl>
+    <w:lvl w:ilvl="6" w:tplc="1009000F" w:tentative="1">
+      <w:start w:val="1"/>
+      <w:numFmt w:val="decimal"/>
+      <w:lvlText w:val="%7."/>
+      <w:lvlJc w:val="left"/>
+      <w:pPr>
+        <w:ind w:left="5400" w:hanging="360"/>
+      </w:pPr>
+    </w:lvl>
+    <w:lvl w:ilvl="7" w:tplc="10090019" w:tentative="1">
+      <w:start w:val="1"/>
+      <w:numFmt w:val="lowerLetter"/>
+      <w:lvlText w:val="%8."/>
+      <w:lvlJc w:val="left"/>
+      <w:pPr>
+        <w:ind w:left="6120" w:hanging="360"/>
+      </w:pPr>
+    </w:lvl>
+    <w:lvl w:ilvl="8" w:tplc="1009001B" w:tentative="1">
+      <w:start w:val="1"/>
+      <w:numFmt w:val="lowerRoman"/>
+      <w:lvlText w:val="%9."/>
+      <w:lvlJc w:val="right"/>
+      <w:pPr>
+        <w:ind w:left="6840" w:hanging="180"/>
+      </w:pPr>
+    </w:lvl>
+  </w:abstractNum>
+  <w:abstractNum w:abstractNumId="1" w15:restartNumberingAfterBreak="0">
+    <w:nsid w:val="262B0958"/>
+    <w:multiLevelType w:val="multilevel"/>
+    <w:tmpl w:val="5CD61648"/>
+    <w:lvl w:ilvl="0">
+      <w:start w:val="1"/>
+      <w:numFmt w:val="decimal"/>
+      <w:lvlText w:val="%1."/>
+      <w:lvlJc w:val="left"/>
+      <w:pPr>
+        <w:ind w:left="720" w:hanging="360"/>
+      </w:pPr>
+    </w:lvl>
+    <w:lvl w:ilvl="1">
+      <w:start w:val="2"/>
+      <w:numFmt w:val="decimal"/>
+      <w:isLgl/>
+      <w:lvlText w:val="%1.%2"/>
+      <w:lvlJc w:val="left"/>
+      <w:pPr>
+        <w:ind w:left="720" w:hanging="360"/>
+      </w:pPr>
+      <w:rPr>
+        <w:rFonts w:hint="default"/>
+      </w:rPr>
+    </w:lvl>
+    <w:lvl w:ilvl="2">
+      <w:start w:val="1"/>
+      <w:numFmt w:val="decimal"/>
+      <w:isLgl/>
+      <w:lvlText w:val="%1.%2.%3"/>
+      <w:lvlJc w:val="left"/>
+      <w:pPr>
+        <w:ind w:left="1080" w:hanging="720"/>
+      </w:pPr>
+      <w:rPr>
+        <w:rFonts w:hint="default"/>
+      </w:rPr>
+    </w:lvl>
+    <w:lvl w:ilvl="3">
+      <w:start w:val="1"/>
+      <w:numFmt w:val="decimal"/>
+      <w:isLgl/>
+      <w:lvlText w:val="%1.%2.%3.%4"/>
+      <w:lvlJc w:val="left"/>
+      <w:pPr>
+        <w:ind w:left="1080" w:hanging="720"/>
+      </w:pPr>
+      <w:rPr>
+        <w:rFonts w:hint="default"/>
+      </w:rPr>
+    </w:lvl>
+    <w:lvl w:ilvl="4">
+      <w:start w:val="1"/>
+      <w:numFmt w:val="decimal"/>
+      <w:isLgl/>
+      <w:lvlText w:val="%1.%2.%3.%4.%5"/>
+      <w:lvlJc w:val="left"/>
+      <w:pPr>
+        <w:ind w:left="1440" w:hanging="1080"/>
+      </w:pPr>
+      <w:rPr>
+        <w:rFonts w:hint="default"/>
+      </w:rPr>
+    </w:lvl>
+    <w:lvl w:ilvl="5">
+      <w:start w:val="1"/>
+      <w:numFmt w:val="decimal"/>
+      <w:isLgl/>
+      <w:lvlText w:val="%1.%2.%3.%4.%5.%6"/>
+      <w:lvlJc w:val="left"/>
+      <w:pPr>
+        <w:ind w:left="1440" w:hanging="1080"/>
+      </w:pPr>
+      <w:rPr>
+        <w:rFonts w:hint="default"/>
+      </w:rPr>
+    </w:lvl>
+    <w:lvl w:ilvl="6">
+      <w:start w:val="1"/>
+      <w:numFmt w:val="decimal"/>
+      <w:isLgl/>
+      <w:lvlText w:val="%1.%2.%3.%4.%5.%6.%7"/>
+      <w:lvlJc w:val="left"/>
+      <w:pPr>
+        <w:ind w:left="1800" w:hanging="1440"/>
+      </w:pPr>
+      <w:rPr>
+        <w:rFonts w:hint="default"/>
+      </w:rPr>
+    </w:lvl>
+    <w:lvl w:ilvl="7">
+      <w:start w:val="1"/>
+      <w:numFmt w:val="decimal"/>
+      <w:isLgl/>
+      <w:lvlText w:val="%1.%2.%3.%4.%5.%6.%7.%8"/>
+      <w:lvlJc w:val="left"/>
+      <w:pPr>
+        <w:ind w:left="1800" w:hanging="1440"/>
+      </w:pPr>
+      <w:rPr>
+        <w:rFonts w:hint="default"/>
+      </w:rPr>
+    </w:lvl>
+    <w:lvl w:ilvl="8">
+      <w:start w:val="1"/>
+      <w:numFmt w:val="decimal"/>
+      <w:isLgl/>
+      <w:lvlText w:val="%1.%2.%3.%4.%5.%6.%7.%8.%9"/>
+      <w:lvlJc w:val="left"/>
+      <w:pPr>
+        <w:ind w:left="2160" w:hanging="1800"/>
+      </w:pPr>
+      <w:rPr>
+        <w:rFonts w:hint="default"/>
+      </w:rPr>
+    </w:lvl>
+  </w:abstractNum>
+  <w:abstractNum w:abstractNumId="2" w15:restartNumberingAfterBreak="0">
+    <w:nsid w:val="2F5C0D1F"/>
+    <w:multiLevelType w:val="multilevel"/>
+    <w:tmpl w:val="30A8165C"/>
+    <w:lvl w:ilvl="0">
+      <w:start w:val="1"/>
+      <w:numFmt w:val="decimal"/>
+      <w:lvlText w:val="%1"/>
+      <w:lvlJc w:val="left"/>
+      <w:pPr>
+        <w:ind w:left="360" w:hanging="360"/>
+      </w:pPr>
+      <w:rPr>
+        <w:rFonts w:hint="default"/>
+        <w:color w:val="000000"/>
+        <w:sz w:val="22"/>
+      </w:rPr>
+    </w:lvl>
+    <w:lvl w:ilvl="1">
+      <w:start w:val="1"/>
+      <w:numFmt w:val="decimal"/>
+      <w:lvlText w:val="%1.%2"/>
+      <w:lvlJc w:val="left"/>
+      <w:pPr>
+        <w:ind w:left="720" w:hanging="360"/>
+      </w:pPr>
+      <w:rPr>
+        <w:rFonts w:hint="default"/>
+        <w:color w:val="000000"/>
+        <w:sz w:val="22"/>
+      </w:rPr>
+    </w:lvl>
+    <w:lvl w:ilvl="2">
+      <w:start w:val="1"/>
+      <w:numFmt w:val="decimal"/>
+      <w:lvlText w:val="%1.%2.%3"/>
+      <w:lvlJc w:val="left"/>
+      <w:pPr>
+        <w:ind w:left="1440" w:hanging="720"/>
+      </w:pPr>
+      <w:rPr>
+        <w:rFonts w:hint="default"/>
+        <w:color w:val="000000"/>
+        <w:sz w:val="22"/>
+      </w:rPr>
+    </w:lvl>
+    <w:lvl w:ilvl="3">
+      <w:start w:val="1"/>
+      <w:numFmt w:val="decimal"/>
+      <w:lvlText w:val="%1.%2.%3.%4"/>
+      <w:lvlJc w:val="left"/>
+      <w:pPr>
+        <w:ind w:left="1800" w:hanging="720"/>
+      </w:pPr>
+      <w:rPr>
+        <w:rFonts w:hint="default"/>
+        <w:color w:val="000000"/>
+        <w:sz w:val="22"/>
+      </w:rPr>
+    </w:lvl>
+    <w:lvl w:ilvl="4">
+      <w:start w:val="1"/>
+      <w:numFmt w:val="decimal"/>
+      <w:lvlText w:val="%1.%2.%3.%4.%5"/>
+      <w:lvlJc w:val="left"/>
+      <w:pPr>
+        <w:ind w:left="2520" w:hanging="1080"/>
+      </w:pPr>
+      <w:rPr>
+        <w:rFonts w:hint="default"/>
+        <w:color w:val="000000"/>
+        <w:sz w:val="22"/>
+      </w:rPr>
+    </w:lvl>
+    <w:lvl w:ilvl="5">
+      <w:start w:val="1"/>
+      <w:numFmt w:val="decimal"/>
+      <w:lvlText w:val="%1.%2.%3.%4.%5.%6"/>
+      <w:lvlJc w:val="left"/>
+      <w:pPr>
+        <w:ind w:left="2880" w:hanging="1080"/>
+      </w:pPr>
+      <w:rPr>
+        <w:rFonts w:hint="default"/>
+        <w:color w:val="000000"/>
+        <w:sz w:val="22"/>
+      </w:rPr>
+    </w:lvl>
+    <w:lvl w:ilvl="6">
+      <w:start w:val="1"/>
+      <w:numFmt w:val="decimal"/>
+      <w:lvlText w:val="%1.%2.%3.%4.%5.%6.%7"/>
+      <w:lvlJc w:val="left"/>
+      <w:pPr>
+        <w:ind w:left="3600" w:hanging="1440"/>
+      </w:pPr>
+      <w:rPr>
+        <w:rFonts w:hint="default"/>
+        <w:color w:val="000000"/>
+        <w:sz w:val="22"/>
+      </w:rPr>
+    </w:lvl>
+    <w:lvl w:ilvl="7">
+      <w:start w:val="1"/>
+      <w:numFmt w:val="decimal"/>
+      <w:lvlText w:val="%1.%2.%3.%4.%5.%6.%7.%8"/>
+      <w:lvlJc w:val="left"/>
+      <w:pPr>
+        <w:ind w:left="3960" w:hanging="1440"/>
+      </w:pPr>
+      <w:rPr>
+        <w:rFonts w:hint="default"/>
+        <w:color w:val="000000"/>
+        <w:sz w:val="22"/>
+      </w:rPr>
+    </w:lvl>
+    <w:lvl w:ilvl="8">
+      <w:start w:val="1"/>
+      <w:numFmt w:val="decimal"/>
+      <w:lvlText w:val="%1.%2.%3.%4.%5.%6.%7.%8.%9"/>
+      <w:lvlJc w:val="left"/>
+      <w:pPr>
+        <w:ind w:left="4680" w:hanging="1800"/>
+      </w:pPr>
+      <w:rPr>
+        <w:rFonts w:hint="default"/>
+        <w:color w:val="000000"/>
+        <w:sz w:val="22"/>
+      </w:rPr>
+    </w:lvl>
+  </w:abstractNum>
+  <w:abstractNum w:abstractNumId="3" w15:restartNumberingAfterBreak="0">
     <w:nsid w:val="3673220F"/>
     <w:multiLevelType w:val="hybridMultilevel"/>
     <w:tmpl w:val="A0EABD92"/>
@@ -6019,7 +6690,7 @@
       </w:rPr>
     </w:lvl>
   </w:abstractNum>
-  <w:abstractNum w:abstractNumId="1" w15:restartNumberingAfterBreak="0">
+  <w:abstractNum w:abstractNumId="4" w15:restartNumberingAfterBreak="0">
     <w:nsid w:val="44C46780"/>
     <w:multiLevelType w:val="hybridMultilevel"/>
     <w:tmpl w:val="AE7E8B9A"/>
@@ -6132,7 +6803,7 @@
       </w:rPr>
     </w:lvl>
   </w:abstractNum>
-  <w:abstractNum w:abstractNumId="2" w15:restartNumberingAfterBreak="0">
+  <w:abstractNum w:abstractNumId="5" w15:restartNumberingAfterBreak="0">
     <w:nsid w:val="4DCB1D2C"/>
     <w:multiLevelType w:val="hybridMultilevel"/>
     <w:tmpl w:val="BC32677C"/>
@@ -6218,7 +6889,7 @@
       </w:pPr>
     </w:lvl>
   </w:abstractNum>
-  <w:abstractNum w:abstractNumId="3" w15:restartNumberingAfterBreak="0">
+  <w:abstractNum w:abstractNumId="6" w15:restartNumberingAfterBreak="0">
     <w:nsid w:val="507B54A7"/>
     <w:multiLevelType w:val="hybridMultilevel"/>
     <w:tmpl w:val="C55621E4"/>
@@ -6304,7 +6975,96 @@
       </w:pPr>
     </w:lvl>
   </w:abstractNum>
-  <w:abstractNum w:abstractNumId="4" w15:restartNumberingAfterBreak="0">
+  <w:abstractNum w:abstractNumId="7" w15:restartNumberingAfterBreak="0">
+    <w:nsid w:val="5F8E0670"/>
+    <w:multiLevelType w:val="hybridMultilevel"/>
+    <w:tmpl w:val="5F827AE8"/>
+    <w:lvl w:ilvl="0" w:tplc="1009000F">
+      <w:start w:val="1"/>
+      <w:numFmt w:val="decimal"/>
+      <w:lvlText w:val="%1."/>
+      <w:lvlJc w:val="left"/>
+      <w:pPr>
+        <w:ind w:left="720" w:hanging="360"/>
+      </w:pPr>
+      <w:rPr>
+        <w:rFonts w:hint="default"/>
+      </w:rPr>
+    </w:lvl>
+    <w:lvl w:ilvl="1" w:tplc="10090019" w:tentative="1">
+      <w:start w:val="1"/>
+      <w:numFmt w:val="lowerLetter"/>
+      <w:lvlText w:val="%2."/>
+      <w:lvlJc w:val="left"/>
+      <w:pPr>
+        <w:ind w:left="1440" w:hanging="360"/>
+      </w:pPr>
+    </w:lvl>
+    <w:lvl w:ilvl="2" w:tplc="1009001B" w:tentative="1">
+      <w:start w:val="1"/>
+      <w:numFmt w:val="lowerRoman"/>
+      <w:lvlText w:val="%3."/>
+      <w:lvlJc w:val="right"/>
+      <w:pPr>
+        <w:ind w:left="2160" w:hanging="180"/>
+      </w:pPr>
+    </w:lvl>
+    <w:lvl w:ilvl="3" w:tplc="1009000F" w:tentative="1">
+      <w:start w:val="1"/>
+      <w:numFmt w:val="decimal"/>
+      <w:lvlText w:val="%4."/>
+      <w:lvlJc w:val="left"/>
+      <w:pPr>
+        <w:ind w:left="2880" w:hanging="360"/>
+      </w:pPr>
+    </w:lvl>
+    <w:lvl w:ilvl="4" w:tplc="10090019" w:tentative="1">
+      <w:start w:val="1"/>
+      <w:numFmt w:val="lowerLetter"/>
+      <w:lvlText w:val="%5."/>
+      <w:lvlJc w:val="left"/>
+      <w:pPr>
+        <w:ind w:left="3600" w:hanging="360"/>
+      </w:pPr>
+    </w:lvl>
+    <w:lvl w:ilvl="5" w:tplc="1009001B" w:tentative="1">
+      <w:start w:val="1"/>
+      <w:numFmt w:val="lowerRoman"/>
+      <w:lvlText w:val="%6."/>
+      <w:lvlJc w:val="right"/>
+      <w:pPr>
+        <w:ind w:left="4320" w:hanging="180"/>
+      </w:pPr>
+    </w:lvl>
+    <w:lvl w:ilvl="6" w:tplc="1009000F" w:tentative="1">
+      <w:start w:val="1"/>
+      <w:numFmt w:val="decimal"/>
+      <w:lvlText w:val="%7."/>
+      <w:lvlJc w:val="left"/>
+      <w:pPr>
+        <w:ind w:left="5040" w:hanging="360"/>
+      </w:pPr>
+    </w:lvl>
+    <w:lvl w:ilvl="7" w:tplc="10090019" w:tentative="1">
+      <w:start w:val="1"/>
+      <w:numFmt w:val="lowerLetter"/>
+      <w:lvlText w:val="%8."/>
+      <w:lvlJc w:val="left"/>
+      <w:pPr>
+        <w:ind w:left="5760" w:hanging="360"/>
+      </w:pPr>
+    </w:lvl>
+    <w:lvl w:ilvl="8" w:tplc="1009001B" w:tentative="1">
+      <w:start w:val="1"/>
+      <w:numFmt w:val="lowerRoman"/>
+      <w:lvlText w:val="%9."/>
+      <w:lvlJc w:val="right"/>
+      <w:pPr>
+        <w:ind w:left="6480" w:hanging="180"/>
+      </w:pPr>
+    </w:lvl>
+  </w:abstractNum>
+  <w:abstractNum w:abstractNumId="8" w15:restartNumberingAfterBreak="0">
     <w:nsid w:val="73997C93"/>
     <w:multiLevelType w:val="hybridMultilevel"/>
     <w:tmpl w:val="BC8858D8"/>
@@ -6393,7 +7153,125 @@
       </w:pPr>
     </w:lvl>
   </w:abstractNum>
-  <w:abstractNum w:abstractNumId="5" w15:restartNumberingAfterBreak="0">
+  <w:abstractNum w:abstractNumId="9" w15:restartNumberingAfterBreak="0">
+    <w:nsid w:val="7421715F"/>
+    <w:multiLevelType w:val="multilevel"/>
+    <w:tmpl w:val="5CD61648"/>
+    <w:lvl w:ilvl="0">
+      <w:start w:val="1"/>
+      <w:numFmt w:val="decimal"/>
+      <w:lvlText w:val="%1."/>
+      <w:lvlJc w:val="left"/>
+      <w:pPr>
+        <w:ind w:left="720" w:hanging="360"/>
+      </w:pPr>
+    </w:lvl>
+    <w:lvl w:ilvl="1">
+      <w:start w:val="2"/>
+      <w:numFmt w:val="decimal"/>
+      <w:isLgl/>
+      <w:lvlText w:val="%1.%2"/>
+      <w:lvlJc w:val="left"/>
+      <w:pPr>
+        <w:ind w:left="720" w:hanging="360"/>
+      </w:pPr>
+      <w:rPr>
+        <w:rFonts w:hint="default"/>
+      </w:rPr>
+    </w:lvl>
+    <w:lvl w:ilvl="2">
+      <w:start w:val="1"/>
+      <w:numFmt w:val="decimal"/>
+      <w:isLgl/>
+      <w:lvlText w:val="%1.%2.%3"/>
+      <w:lvlJc w:val="left"/>
+      <w:pPr>
+        <w:ind w:left="1080" w:hanging="720"/>
+      </w:pPr>
+      <w:rPr>
+        <w:rFonts w:hint="default"/>
+      </w:rPr>
+    </w:lvl>
+    <w:lvl w:ilvl="3">
+      <w:start w:val="1"/>
+      <w:numFmt w:val="decimal"/>
+      <w:isLgl/>
+      <w:lvlText w:val="%1.%2.%3.%4"/>
+      <w:lvlJc w:val="left"/>
+      <w:pPr>
+        <w:ind w:left="1080" w:hanging="720"/>
+      </w:pPr>
+      <w:rPr>
+        <w:rFonts w:hint="default"/>
+      </w:rPr>
+    </w:lvl>
+    <w:lvl w:ilvl="4">
+      <w:start w:val="1"/>
+      <w:numFmt w:val="decimal"/>
+      <w:isLgl/>
+      <w:lvlText w:val="%1.%2.%3.%4.%5"/>
+      <w:lvlJc w:val="left"/>
+      <w:pPr>
+        <w:ind w:left="1440" w:hanging="1080"/>
+      </w:pPr>
+      <w:rPr>
+        <w:rFonts w:hint="default"/>
+      </w:rPr>
+    </w:lvl>
+    <w:lvl w:ilvl="5">
+      <w:start w:val="1"/>
+      <w:numFmt w:val="decimal"/>
+      <w:isLgl/>
+      <w:lvlText w:val="%1.%2.%3.%4.%5.%6"/>
+      <w:lvlJc w:val="left"/>
+      <w:pPr>
+        <w:ind w:left="1440" w:hanging="1080"/>
+      </w:pPr>
+      <w:rPr>
+        <w:rFonts w:hint="default"/>
+      </w:rPr>
+    </w:lvl>
+    <w:lvl w:ilvl="6">
+      <w:start w:val="1"/>
+      <w:numFmt w:val="decimal"/>
+      <w:isLgl/>
+      <w:lvlText w:val="%1.%2.%3.%4.%5.%6.%7"/>
+      <w:lvlJc w:val="left"/>
+      <w:pPr>
+        <w:ind w:left="1800" w:hanging="1440"/>
+      </w:pPr>
+      <w:rPr>
+        <w:rFonts w:hint="default"/>
+      </w:rPr>
+    </w:lvl>
+    <w:lvl w:ilvl="7">
+      <w:start w:val="1"/>
+      <w:numFmt w:val="decimal"/>
+      <w:isLgl/>
+      <w:lvlText w:val="%1.%2.%3.%4.%5.%6.%7.%8"/>
+      <w:lvlJc w:val="left"/>
+      <w:pPr>
+        <w:ind w:left="1800" w:hanging="1440"/>
+      </w:pPr>
+      <w:rPr>
+        <w:rFonts w:hint="default"/>
+      </w:rPr>
+    </w:lvl>
+    <w:lvl w:ilvl="8">
+      <w:start w:val="1"/>
+      <w:numFmt w:val="decimal"/>
+      <w:isLgl/>
+      <w:lvlText w:val="%1.%2.%3.%4.%5.%6.%7.%8.%9"/>
+      <w:lvlJc w:val="left"/>
+      <w:pPr>
+        <w:ind w:left="2160" w:hanging="1800"/>
+      </w:pPr>
+      <w:rPr>
+        <w:rFonts w:hint="default"/>
+      </w:rPr>
+    </w:lvl>
+  </w:abstractNum>
+  <w:abstractNum w:abstractNumId="10" w15:restartNumberingAfterBreak="0">
     <w:nsid w:val="7F180FAA"/>
     <w:multiLevelType w:val="hybridMultilevel"/>
     <w:tmpl w:val="63868348"/>
@@ -6480,22 +7358,37 @@
     </w:lvl>
   </w:abstractNum>
   <w:num w:numId="1">
-    <w:abstractNumId w:val="0"/>
+    <w:abstractNumId w:val="3"/>
   </w:num>
   <w:num w:numId="2">
+    <w:abstractNumId w:val="8"/>
+  </w:num>
+  <w:num w:numId="3">
+    <w:abstractNumId w:val="10"/>
+  </w:num>
+  <w:num w:numId="4">
+    <w:abstractNumId w:val="5"/>
+  </w:num>
+  <w:num w:numId="5">
+    <w:abstractNumId w:val="6"/>
+  </w:num>
+  <w:num w:numId="6">
     <w:abstractNumId w:val="4"/>
   </w:num>
-  <w:num w:numId="3">
-    <w:abstractNumId w:val="5"/>
+  <w:num w:numId="7">
+    <w:abstractNumId w:val="7"/>
   </w:num>
-  <w:num w:numId="4">
+  <w:num w:numId="8">
+    <w:abstractNumId w:val="9"/>
+  </w:num>
+  <w:num w:numId="9">
     <w:abstractNumId w:val="2"/>
   </w:num>
-  <w:num w:numId="5">
-    <w:abstractNumId w:val="3"/>
+  <w:num w:numId="10">
+    <w:abstractNumId w:val="1"/>
   </w:num>
-  <w:num w:numId="6">
-    <w:abstractNumId w:val="1"/>
+  <w:num w:numId="11">
+    <w:abstractNumId w:val="0"/>
   </w:num>
 </w:numbering>
 </file>
@@ -7024,6 +7917,40 @@
       </w:tblBorders>
     </w:tblPr>
   </w:style>
+  <w:style w:type="paragraph" w:styleId="NormalWeb">
+    <w:name w:val="Normal (Web)"/>
+    <w:basedOn w:val="Normal"/>
+    <w:uiPriority w:val="99"/>
+    <w:semiHidden/>
+    <w:unhideWhenUsed/>
+    <w:rsid w:val="00C179BE"/>
+    <w:pPr>
+      <w:spacing w:before="100" w:beforeAutospacing="1" w:after="100" w:afterAutospacing="1" w:line="240" w:lineRule="auto"/>
+    </w:pPr>
+    <w:rPr>
+      <w:rFonts w:ascii="Times New Roman" w:eastAsia="Times New Roman" w:hAnsi="Times New Roman" w:cs="Times New Roman"/>
+      <w:sz w:val="24"/>
+      <w:szCs w:val="24"/>
+      <w:lang w:eastAsia="en-CA"/>
+    </w:rPr>
+  </w:style>
+  <w:style w:type="character" w:styleId="Hyperlink">
+    <w:name w:val="Hyperlink"/>
+    <w:basedOn w:val="DefaultParagraphFont"/>
+    <w:uiPriority w:val="99"/>
+    <w:semiHidden/>
+    <w:unhideWhenUsed/>
+    <w:rsid w:val="00C179BE"/>
+    <w:rPr>
+      <w:color w:val="0000FF"/>
+      <w:u w:val="single"/>
+    </w:rPr>
+  </w:style>
+  <w:style w:type="character" w:customStyle="1" w:styleId="apple-tab-span">
+    <w:name w:val="apple-tab-span"/>
+    <w:basedOn w:val="DefaultParagraphFont"/>
+    <w:rsid w:val="00C179BE"/>
+  </w:style>
 </w:styles>
 </file>
 
@@ -7320,4 +8247,16 @@
     </a:ext>
   </a:extLst>
 </a:theme>
+</file>
+
+<file path=customXml/item1.xml><?xml version="1.0" encoding="utf-8"?>
+<b:Sources xmlns:b="http://schemas.openxmlformats.org/officeDocument/2006/bibliography" xmlns="http://schemas.openxmlformats.org/officeDocument/2006/bibliography" SelectedStyle="\APASixthEditionOfficeOnline.xsl" StyleName="APA" Version="6"/>
+</file>
+
+<file path=customXml/itemProps1.xml><?xml version="1.0" encoding="utf-8"?>
+<ds:datastoreItem xmlns:ds="http://schemas.openxmlformats.org/officeDocument/2006/customXml" ds:itemID="{9812B59C-2237-4526-B811-8CF0DB3A08EF}">
+  <ds:schemaRefs>
+    <ds:schemaRef ds:uri="http://schemas.openxmlformats.org/officeDocument/2006/bibliography"/>
+  </ds:schemaRefs>
+</ds:datastoreItem>
 </file>
</xml_diff>